<commit_message>
local to github repository
</commit_message>
<xml_diff>
--- a/day 4/day 4 - tasks Output.docx
+++ b/day 4/day 4 - tasks Output.docx
@@ -117,17 +117,9 @@
     </w:p>
     <w:p>
       <w:pPr>
-        <w:ind w:left="980"/>
-        <w:rPr>
-          <w:b/>
-          <w:bCs/>
-          <w:sz w:val="24"/>
-          <w:szCs w:val="24"/>
-        </w:rPr>
-      </w:pPr>
-    </w:p>
-    <w:p>
-      <w:pPr>
+        <w:tabs>
+          <w:tab w:val="left" w:pos="1580"/>
+        </w:tabs>
         <w:rPr>
           <w:b/>
           <w:bCs/>
@@ -216,26 +208,14 @@
     </w:p>
     <w:p>
       <w:pPr>
+        <w:tabs>
+          <w:tab w:val="left" w:pos="2340"/>
+        </w:tabs>
         <w:rPr>
           <w:sz w:val="24"/>
           <w:szCs w:val="24"/>
         </w:rPr>
       </w:pPr>
-    </w:p>
-    <w:p>
-      <w:pPr>
-        <w:rPr>
-          <w:sz w:val="24"/>
-          <w:szCs w:val="24"/>
-        </w:rPr>
-      </w:pPr>
-      <w:r>
-        <w:rPr>
-          <w:sz w:val="24"/>
-          <w:szCs w:val="24"/>
-        </w:rPr>
-        <w:t xml:space="preserve">               </w:t>
-      </w:r>
     </w:p>
     <w:p>
       <w:pPr>
@@ -300,6 +280,7 @@
           <w:rFonts w:cstheme="minorHAnsi"/>
           <w:b/>
           <w:bCs/>
+          <w:noProof/>
           <w:sz w:val="24"/>
           <w:szCs w:val="24"/>
         </w:rPr>
@@ -421,6 +402,7 @@
           <w:rFonts w:asciiTheme="minorHAnsi" w:hAnsiTheme="minorHAnsi" w:cstheme="minorHAnsi"/>
           <w:b/>
           <w:bCs/>
+          <w:noProof/>
           <w:color w:val="000000"/>
         </w:rPr>
         <w:drawing>
@@ -485,19 +467,6 @@
           <w:color w:val="000000"/>
         </w:rPr>
       </w:pPr>
-    </w:p>
-    <w:p>
-      <w:pPr>
-        <w:pStyle w:val="NormalWeb"/>
-        <w:spacing w:before="0" w:beforeAutospacing="0" w:after="0" w:afterAutospacing="0"/>
-        <w:textAlignment w:val="baseline"/>
-        <w:rPr>
-          <w:rFonts w:asciiTheme="minorHAnsi" w:hAnsiTheme="minorHAnsi" w:cstheme="minorHAnsi"/>
-          <w:b/>
-          <w:bCs/>
-          <w:color w:val="000000"/>
-        </w:rPr>
-      </w:pPr>
       <w:r>
         <w:rPr>
           <w:rFonts w:asciiTheme="minorHAnsi" w:hAnsiTheme="minorHAnsi" w:cstheme="minorHAnsi"/>
@@ -548,27 +517,1541 @@
         </w:rPr>
         <w:t xml:space="preserve">                     </w:t>
       </w:r>
-    </w:p>
-    <w:p>
-      <w:pPr>
+      <w:r>
+        <w:rPr>
+          <w:rFonts w:asciiTheme="minorHAnsi" w:hAnsiTheme="minorHAnsi" w:cstheme="minorHAnsi"/>
+          <w:b/>
+          <w:bCs/>
+          <w:color w:val="000000"/>
+          <w:sz w:val="20"/>
+          <w:szCs w:val="20"/>
+        </w:rPr>
+        <w:drawing>
+          <wp:inline distT="0" distB="0" distL="0" distR="0" wp14:anchorId="48B9042F" wp14:editId="7CE24EA5">
+            <wp:extent cx="1968601" cy="323867"/>
+            <wp:effectExtent l="0" t="0" r="0" b="0"/>
+            <wp:docPr id="56121840" name="Picture 1"/>
+            <wp:cNvGraphicFramePr>
+              <a:graphicFrameLocks xmlns:a="http://schemas.openxmlformats.org/drawingml/2006/main" noChangeAspect="1"/>
+            </wp:cNvGraphicFramePr>
+            <a:graphic xmlns:a="http://schemas.openxmlformats.org/drawingml/2006/main">
+              <a:graphicData uri="http://schemas.openxmlformats.org/drawingml/2006/picture">
+                <pic:pic xmlns:pic="http://schemas.openxmlformats.org/drawingml/2006/picture">
+                  <pic:nvPicPr>
+                    <pic:cNvPr id="56121840" name=""/>
+                    <pic:cNvPicPr/>
+                  </pic:nvPicPr>
+                  <pic:blipFill>
+                    <a:blip r:embed="rId8"/>
+                    <a:stretch>
+                      <a:fillRect/>
+                    </a:stretch>
+                  </pic:blipFill>
+                  <pic:spPr>
+                    <a:xfrm>
+                      <a:off x="0" y="0"/>
+                      <a:ext cx="1968601" cy="323867"/>
+                    </a:xfrm>
+                    <a:prstGeom prst="rect">
+                      <a:avLst/>
+                    </a:prstGeom>
+                  </pic:spPr>
+                </pic:pic>
+              </a:graphicData>
+            </a:graphic>
+          </wp:inline>
+        </w:drawing>
+      </w:r>
+    </w:p>
+    <w:p>
+      <w:pPr>
+        <w:pStyle w:val="NormalWeb"/>
+        <w:tabs>
+          <w:tab w:val="left" w:pos="1110"/>
+        </w:tabs>
+        <w:spacing w:before="0" w:beforeAutospacing="0" w:after="0" w:afterAutospacing="0"/>
+        <w:textAlignment w:val="baseline"/>
+        <w:rPr>
+          <w:rFonts w:asciiTheme="minorHAnsi" w:hAnsiTheme="minorHAnsi" w:cstheme="minorHAnsi"/>
+          <w:b/>
+          <w:bCs/>
+          <w:color w:val="000000"/>
+          <w:sz w:val="20"/>
+          <w:szCs w:val="20"/>
+        </w:rPr>
+      </w:pPr>
+    </w:p>
+    <w:p>
+      <w:pPr>
+        <w:pStyle w:val="NormalWeb"/>
+        <w:spacing w:before="0" w:beforeAutospacing="0" w:after="0" w:afterAutospacing="0"/>
+        <w:textAlignment w:val="baseline"/>
+        <w:rPr>
+          <w:rFonts w:asciiTheme="minorHAnsi" w:hAnsiTheme="minorHAnsi" w:cstheme="minorHAnsi"/>
+          <w:b/>
+          <w:bCs/>
+          <w:color w:val="000000"/>
+        </w:rPr>
+      </w:pPr>
+      <w:r>
         <w:rPr>
           <w:rFonts w:cstheme="minorHAnsi"/>
+          <w:b/>
+          <w:bCs/>
+        </w:rPr>
+        <w:t xml:space="preserve">                </w:t>
+      </w:r>
+      <w:r>
+        <w:rPr>
+          <w:rFonts w:asciiTheme="minorHAnsi" w:hAnsiTheme="minorHAnsi" w:cstheme="minorHAnsi"/>
+          <w:b/>
+          <w:bCs/>
+        </w:rPr>
+        <w:t xml:space="preserve">E)  </w:t>
+      </w:r>
+      <w:r>
+        <w:rPr>
+          <w:rFonts w:asciiTheme="minorHAnsi" w:hAnsiTheme="minorHAnsi" w:cstheme="minorHAnsi"/>
+          <w:b/>
+          <w:bCs/>
+          <w:color w:val="000000"/>
+        </w:rPr>
+        <w:t>Return all the palindromes in an array</w:t>
+      </w:r>
+    </w:p>
+    <w:p>
+      <w:pPr>
+        <w:pStyle w:val="NormalWeb"/>
+        <w:spacing w:before="0" w:beforeAutospacing="0" w:after="0" w:afterAutospacing="0"/>
+        <w:textAlignment w:val="baseline"/>
+        <w:rPr>
+          <w:rFonts w:asciiTheme="minorHAnsi" w:hAnsiTheme="minorHAnsi" w:cstheme="minorHAnsi"/>
+          <w:b/>
+          <w:bCs/>
+          <w:color w:val="000000"/>
+        </w:rPr>
+      </w:pPr>
+      <w:r>
+        <w:rPr>
+          <w:rFonts w:asciiTheme="minorHAnsi" w:hAnsiTheme="minorHAnsi" w:cstheme="minorHAnsi"/>
+          <w:b/>
+          <w:bCs/>
+          <w:color w:val="000000"/>
+        </w:rPr>
+        <w:t xml:space="preserve">               </w:t>
+      </w:r>
+    </w:p>
+    <w:p>
+      <w:pPr>
+        <w:pStyle w:val="NormalWeb"/>
+        <w:spacing w:before="0" w:beforeAutospacing="0" w:after="0" w:afterAutospacing="0"/>
+        <w:textAlignment w:val="baseline"/>
+        <w:rPr>
+          <w:rFonts w:asciiTheme="minorHAnsi" w:hAnsiTheme="minorHAnsi" w:cstheme="minorHAnsi"/>
+          <w:b/>
+          <w:bCs/>
+          <w:color w:val="000000"/>
+        </w:rPr>
+      </w:pPr>
+      <w:r>
+        <w:rPr>
+          <w:rFonts w:asciiTheme="minorHAnsi" w:hAnsiTheme="minorHAnsi" w:cstheme="minorHAnsi"/>
+          <w:b/>
+          <w:bCs/>
+          <w:color w:val="000000"/>
+        </w:rPr>
+        <w:t xml:space="preserve">                   </w:t>
+      </w:r>
+      <w:r>
+        <w:rPr>
+          <w:rFonts w:asciiTheme="minorHAnsi" w:hAnsiTheme="minorHAnsi" w:cstheme="minorHAnsi"/>
+          <w:b/>
+          <w:bCs/>
+          <w:color w:val="000000"/>
+        </w:rPr>
+        <w:drawing>
+          <wp:inline distT="0" distB="0" distL="0" distR="0" wp14:anchorId="23BE4E2F" wp14:editId="56CA3212">
+            <wp:extent cx="2565532" cy="577880"/>
+            <wp:effectExtent l="0" t="0" r="6350" b="0"/>
+            <wp:docPr id="438278293" name="Picture 1"/>
+            <wp:cNvGraphicFramePr>
+              <a:graphicFrameLocks xmlns:a="http://schemas.openxmlformats.org/drawingml/2006/main" noChangeAspect="1"/>
+            </wp:cNvGraphicFramePr>
+            <a:graphic xmlns:a="http://schemas.openxmlformats.org/drawingml/2006/main">
+              <a:graphicData uri="http://schemas.openxmlformats.org/drawingml/2006/picture">
+                <pic:pic xmlns:pic="http://schemas.openxmlformats.org/drawingml/2006/picture">
+                  <pic:nvPicPr>
+                    <pic:cNvPr id="438278293" name=""/>
+                    <pic:cNvPicPr/>
+                  </pic:nvPicPr>
+                  <pic:blipFill>
+                    <a:blip r:embed="rId9"/>
+                    <a:stretch>
+                      <a:fillRect/>
+                    </a:stretch>
+                  </pic:blipFill>
+                  <pic:spPr>
+                    <a:xfrm>
+                      <a:off x="0" y="0"/>
+                      <a:ext cx="2565532" cy="577880"/>
+                    </a:xfrm>
+                    <a:prstGeom prst="rect">
+                      <a:avLst/>
+                    </a:prstGeom>
+                  </pic:spPr>
+                </pic:pic>
+              </a:graphicData>
+            </a:graphic>
+          </wp:inline>
+        </w:drawing>
+      </w:r>
+    </w:p>
+    <w:p>
+      <w:pPr>
+        <w:pStyle w:val="NormalWeb"/>
+        <w:spacing w:before="0" w:beforeAutospacing="0" w:after="0" w:afterAutospacing="0"/>
+        <w:textAlignment w:val="baseline"/>
+        <w:rPr>
+          <w:rFonts w:asciiTheme="minorHAnsi" w:hAnsiTheme="minorHAnsi" w:cstheme="minorHAnsi"/>
+          <w:b/>
+          <w:bCs/>
+          <w:color w:val="000000"/>
+        </w:rPr>
+      </w:pPr>
+    </w:p>
+    <w:p>
+      <w:pPr>
+        <w:pStyle w:val="NormalWeb"/>
+        <w:numPr>
+          <w:ilvl w:val="0"/>
+          <w:numId w:val="9"/>
+        </w:numPr>
+        <w:spacing w:before="0" w:beforeAutospacing="0" w:after="0" w:afterAutospacing="0"/>
+        <w:textAlignment w:val="baseline"/>
+        <w:rPr>
+          <w:rFonts w:ascii="Arial" w:hAnsi="Arial" w:cs="Arial"/>
+          <w:b/>
+          <w:bCs/>
+          <w:color w:val="000000"/>
+          <w:sz w:val="20"/>
+          <w:szCs w:val="20"/>
+        </w:rPr>
+      </w:pPr>
+      <w:r>
+        <w:rPr>
+          <w:rFonts w:asciiTheme="minorHAnsi" w:hAnsiTheme="minorHAnsi" w:cstheme="minorHAnsi"/>
+          <w:b/>
+          <w:bCs/>
+          <w:color w:val="000000"/>
+        </w:rPr>
+        <w:t xml:space="preserve"> </w:t>
+      </w:r>
+      <w:r>
+        <w:rPr>
+          <w:rFonts w:ascii="Arial" w:hAnsi="Arial" w:cs="Arial"/>
+          <w:b/>
+          <w:bCs/>
+          <w:color w:val="000000"/>
+          <w:sz w:val="20"/>
+          <w:szCs w:val="20"/>
+        </w:rPr>
+        <w:t>Return median of two sorted arrays of the same size.</w:t>
+      </w:r>
+    </w:p>
+    <w:p>
+      <w:pPr>
+        <w:pStyle w:val="NormalWeb"/>
+        <w:spacing w:before="0" w:beforeAutospacing="0" w:after="0" w:afterAutospacing="0"/>
+        <w:ind w:left="980"/>
+        <w:textAlignment w:val="baseline"/>
+        <w:rPr>
+          <w:rFonts w:ascii="Arial" w:hAnsi="Arial" w:cs="Arial"/>
+          <w:b/>
+          <w:bCs/>
+          <w:color w:val="000000"/>
+          <w:sz w:val="20"/>
+          <w:szCs w:val="20"/>
+        </w:rPr>
+      </w:pPr>
+    </w:p>
+    <w:p>
+      <w:pPr>
+        <w:pStyle w:val="NormalWeb"/>
+        <w:spacing w:before="0" w:beforeAutospacing="0" w:after="0" w:afterAutospacing="0"/>
+        <w:ind w:left="980"/>
+        <w:textAlignment w:val="baseline"/>
+        <w:rPr>
+          <w:rFonts w:ascii="Arial" w:hAnsi="Arial" w:cs="Arial"/>
+          <w:b/>
+          <w:bCs/>
+          <w:color w:val="000000"/>
+          <w:sz w:val="20"/>
+          <w:szCs w:val="20"/>
+        </w:rPr>
+      </w:pPr>
+      <w:r>
+        <w:rPr>
+          <w:rFonts w:ascii="Arial" w:hAnsi="Arial" w:cs="Arial"/>
+          <w:b/>
+          <w:bCs/>
+          <w:color w:val="000000"/>
+          <w:sz w:val="20"/>
+          <w:szCs w:val="20"/>
+        </w:rPr>
+        <w:drawing>
+          <wp:inline distT="0" distB="0" distL="0" distR="0" wp14:anchorId="6E14A59F" wp14:editId="2922B4B5">
+            <wp:extent cx="2184512" cy="520727"/>
+            <wp:effectExtent l="0" t="0" r="6350" b="0"/>
+            <wp:docPr id="1705858725" name="Picture 1"/>
+            <wp:cNvGraphicFramePr>
+              <a:graphicFrameLocks xmlns:a="http://schemas.openxmlformats.org/drawingml/2006/main" noChangeAspect="1"/>
+            </wp:cNvGraphicFramePr>
+            <a:graphic xmlns:a="http://schemas.openxmlformats.org/drawingml/2006/main">
+              <a:graphicData uri="http://schemas.openxmlformats.org/drawingml/2006/picture">
+                <pic:pic xmlns:pic="http://schemas.openxmlformats.org/drawingml/2006/picture">
+                  <pic:nvPicPr>
+                    <pic:cNvPr id="1705858725" name=""/>
+                    <pic:cNvPicPr/>
+                  </pic:nvPicPr>
+                  <pic:blipFill>
+                    <a:blip r:embed="rId10"/>
+                    <a:stretch>
+                      <a:fillRect/>
+                    </a:stretch>
+                  </pic:blipFill>
+                  <pic:spPr>
+                    <a:xfrm>
+                      <a:off x="0" y="0"/>
+                      <a:ext cx="2184512" cy="520727"/>
+                    </a:xfrm>
+                    <a:prstGeom prst="rect">
+                      <a:avLst/>
+                    </a:prstGeom>
+                  </pic:spPr>
+                </pic:pic>
+              </a:graphicData>
+            </a:graphic>
+          </wp:inline>
+        </w:drawing>
+      </w:r>
+    </w:p>
+    <w:p>
+      <w:pPr>
+        <w:pStyle w:val="NormalWeb"/>
+        <w:spacing w:before="0" w:beforeAutospacing="0" w:after="0" w:afterAutospacing="0"/>
+        <w:ind w:left="980"/>
+        <w:textAlignment w:val="baseline"/>
+        <w:rPr>
+          <w:rFonts w:ascii="Arial" w:hAnsi="Arial" w:cs="Arial"/>
+          <w:b/>
+          <w:bCs/>
+          <w:color w:val="000000"/>
+          <w:sz w:val="20"/>
+          <w:szCs w:val="20"/>
+        </w:rPr>
+      </w:pPr>
+    </w:p>
+    <w:p>
+      <w:pPr>
+        <w:pStyle w:val="NormalWeb"/>
+        <w:numPr>
+          <w:ilvl w:val="0"/>
+          <w:numId w:val="9"/>
+        </w:numPr>
+        <w:spacing w:before="0" w:beforeAutospacing="0" w:after="0" w:afterAutospacing="0"/>
+        <w:textAlignment w:val="baseline"/>
+        <w:rPr>
+          <w:rFonts w:ascii="Arial" w:hAnsi="Arial" w:cs="Arial"/>
+          <w:color w:val="000000"/>
+          <w:sz w:val="20"/>
+          <w:szCs w:val="20"/>
+        </w:rPr>
+      </w:pPr>
+      <w:r>
+        <w:rPr>
+          <w:rFonts w:ascii="Arial" w:hAnsi="Arial" w:cs="Arial"/>
+          <w:color w:val="000000"/>
+          <w:sz w:val="20"/>
+          <w:szCs w:val="20"/>
+        </w:rPr>
+        <w:t>Remove duplicates from an array</w:t>
+      </w:r>
+    </w:p>
+    <w:p>
+      <w:pPr>
+        <w:pStyle w:val="NormalWeb"/>
+        <w:spacing w:before="0" w:beforeAutospacing="0" w:after="0" w:afterAutospacing="0"/>
+        <w:textAlignment w:val="baseline"/>
+        <w:rPr>
+          <w:rFonts w:ascii="Arial" w:hAnsi="Arial" w:cs="Arial"/>
+          <w:b/>
+          <w:bCs/>
+          <w:color w:val="000000"/>
+          <w:sz w:val="20"/>
+          <w:szCs w:val="20"/>
+        </w:rPr>
+      </w:pPr>
+    </w:p>
+    <w:p>
+      <w:pPr>
+        <w:pStyle w:val="NormalWeb"/>
+        <w:spacing w:before="0" w:beforeAutospacing="0" w:after="0" w:afterAutospacing="0"/>
+        <w:textAlignment w:val="baseline"/>
+        <w:rPr>
+          <w:rFonts w:asciiTheme="minorHAnsi" w:hAnsiTheme="minorHAnsi" w:cstheme="minorHAnsi"/>
+          <w:b/>
+          <w:bCs/>
+          <w:color w:val="000000"/>
+        </w:rPr>
+      </w:pPr>
+      <w:r>
+        <w:rPr>
+          <w:rFonts w:asciiTheme="minorHAnsi" w:hAnsiTheme="minorHAnsi" w:cstheme="minorHAnsi"/>
+          <w:b/>
+          <w:bCs/>
+          <w:color w:val="000000"/>
+        </w:rPr>
+        <w:t xml:space="preserve">                   </w:t>
+      </w:r>
+      <w:r>
+        <w:rPr>
+          <w:rFonts w:asciiTheme="minorHAnsi" w:hAnsiTheme="minorHAnsi" w:cstheme="minorHAnsi"/>
+          <w:b/>
+          <w:bCs/>
+          <w:color w:val="000000"/>
+        </w:rPr>
+        <w:drawing>
+          <wp:inline distT="0" distB="0" distL="0" distR="0" wp14:anchorId="030955CD" wp14:editId="182D4F6C">
+            <wp:extent cx="2584583" cy="971600"/>
+            <wp:effectExtent l="0" t="0" r="6350" b="0"/>
+            <wp:docPr id="1633004820" name="Picture 1"/>
+            <wp:cNvGraphicFramePr>
+              <a:graphicFrameLocks xmlns:a="http://schemas.openxmlformats.org/drawingml/2006/main" noChangeAspect="1"/>
+            </wp:cNvGraphicFramePr>
+            <a:graphic xmlns:a="http://schemas.openxmlformats.org/drawingml/2006/main">
+              <a:graphicData uri="http://schemas.openxmlformats.org/drawingml/2006/picture">
+                <pic:pic xmlns:pic="http://schemas.openxmlformats.org/drawingml/2006/picture">
+                  <pic:nvPicPr>
+                    <pic:cNvPr id="1633004820" name=""/>
+                    <pic:cNvPicPr/>
+                  </pic:nvPicPr>
+                  <pic:blipFill>
+                    <a:blip r:embed="rId11"/>
+                    <a:stretch>
+                      <a:fillRect/>
+                    </a:stretch>
+                  </pic:blipFill>
+                  <pic:spPr>
+                    <a:xfrm>
+                      <a:off x="0" y="0"/>
+                      <a:ext cx="2584583" cy="971600"/>
+                    </a:xfrm>
+                    <a:prstGeom prst="rect">
+                      <a:avLst/>
+                    </a:prstGeom>
+                  </pic:spPr>
+                </pic:pic>
+              </a:graphicData>
+            </a:graphic>
+          </wp:inline>
+        </w:drawing>
+      </w:r>
+    </w:p>
+    <w:p>
+      <w:pPr>
+        <w:pStyle w:val="NormalWeb"/>
+        <w:spacing w:before="0" w:beforeAutospacing="0" w:after="0" w:afterAutospacing="0"/>
+        <w:textAlignment w:val="baseline"/>
+        <w:rPr>
+          <w:rFonts w:asciiTheme="minorHAnsi" w:hAnsiTheme="minorHAnsi" w:cstheme="minorHAnsi"/>
+          <w:b/>
+          <w:bCs/>
+          <w:color w:val="000000"/>
+        </w:rPr>
+      </w:pPr>
+    </w:p>
+    <w:p>
+      <w:pPr>
+        <w:pStyle w:val="NormalWeb"/>
+        <w:numPr>
+          <w:ilvl w:val="0"/>
+          <w:numId w:val="9"/>
+        </w:numPr>
+        <w:spacing w:before="0" w:beforeAutospacing="0" w:after="0" w:afterAutospacing="0"/>
+        <w:textAlignment w:val="baseline"/>
+        <w:rPr>
+          <w:rFonts w:ascii="Arial" w:hAnsi="Arial" w:cs="Arial"/>
+          <w:color w:val="000000"/>
+          <w:sz w:val="20"/>
+          <w:szCs w:val="20"/>
+        </w:rPr>
+      </w:pPr>
+      <w:r>
+        <w:rPr>
+          <w:rFonts w:ascii="Arial" w:hAnsi="Arial" w:cs="Arial"/>
+          <w:color w:val="000000"/>
+          <w:sz w:val="20"/>
+          <w:szCs w:val="20"/>
+        </w:rPr>
+        <w:t>Rotate an array by k times</w:t>
+      </w:r>
+    </w:p>
+    <w:p>
+      <w:pPr>
+        <w:pStyle w:val="NormalWeb"/>
+        <w:spacing w:before="0" w:beforeAutospacing="0" w:after="0" w:afterAutospacing="0"/>
+        <w:ind w:left="1340"/>
+        <w:textAlignment w:val="baseline"/>
+        <w:rPr>
+          <w:rFonts w:asciiTheme="minorHAnsi" w:hAnsiTheme="minorHAnsi" w:cstheme="minorHAnsi"/>
+          <w:b/>
+          <w:bCs/>
+          <w:color w:val="000000"/>
+        </w:rPr>
+      </w:pPr>
+    </w:p>
+    <w:p>
+      <w:pPr>
+        <w:pStyle w:val="NormalWeb"/>
+        <w:spacing w:before="0" w:beforeAutospacing="0" w:after="0" w:afterAutospacing="0"/>
+        <w:ind w:left="1340"/>
+        <w:textAlignment w:val="baseline"/>
+        <w:rPr>
+          <w:rFonts w:asciiTheme="minorHAnsi" w:hAnsiTheme="minorHAnsi" w:cstheme="minorHAnsi"/>
+          <w:b/>
+          <w:bCs/>
+          <w:color w:val="000000"/>
+        </w:rPr>
+      </w:pPr>
+      <w:r>
+        <w:rPr>
+          <w:rFonts w:asciiTheme="minorHAnsi" w:hAnsiTheme="minorHAnsi" w:cstheme="minorHAnsi"/>
+          <w:b/>
+          <w:bCs/>
+          <w:color w:val="000000"/>
+        </w:rPr>
+        <w:drawing>
+          <wp:inline distT="0" distB="0" distL="0" distR="0" wp14:anchorId="7FDC5B09" wp14:editId="439D6387">
+            <wp:extent cx="1733639" cy="514376"/>
+            <wp:effectExtent l="0" t="0" r="0" b="0"/>
+            <wp:docPr id="530285616" name="Picture 1"/>
+            <wp:cNvGraphicFramePr>
+              <a:graphicFrameLocks xmlns:a="http://schemas.openxmlformats.org/drawingml/2006/main" noChangeAspect="1"/>
+            </wp:cNvGraphicFramePr>
+            <a:graphic xmlns:a="http://schemas.openxmlformats.org/drawingml/2006/main">
+              <a:graphicData uri="http://schemas.openxmlformats.org/drawingml/2006/picture">
+                <pic:pic xmlns:pic="http://schemas.openxmlformats.org/drawingml/2006/picture">
+                  <pic:nvPicPr>
+                    <pic:cNvPr id="530285616" name=""/>
+                    <pic:cNvPicPr/>
+                  </pic:nvPicPr>
+                  <pic:blipFill>
+                    <a:blip r:embed="rId12"/>
+                    <a:stretch>
+                      <a:fillRect/>
+                    </a:stretch>
+                  </pic:blipFill>
+                  <pic:spPr>
+                    <a:xfrm>
+                      <a:off x="0" y="0"/>
+                      <a:ext cx="1733639" cy="514376"/>
+                    </a:xfrm>
+                    <a:prstGeom prst="rect">
+                      <a:avLst/>
+                    </a:prstGeom>
+                  </pic:spPr>
+                </pic:pic>
+              </a:graphicData>
+            </a:graphic>
+          </wp:inline>
+        </w:drawing>
+      </w:r>
+    </w:p>
+    <w:p>
+      <w:pPr>
+        <w:pStyle w:val="NormalWeb"/>
+        <w:spacing w:before="0" w:beforeAutospacing="0" w:after="0" w:afterAutospacing="0"/>
+        <w:ind w:left="1340"/>
+        <w:textAlignment w:val="baseline"/>
+        <w:rPr>
+          <w:rFonts w:asciiTheme="minorHAnsi" w:hAnsiTheme="minorHAnsi" w:cstheme="minorHAnsi"/>
+          <w:b/>
+          <w:bCs/>
+          <w:color w:val="000000"/>
+        </w:rPr>
+      </w:pPr>
+    </w:p>
+    <w:p>
+      <w:pPr>
+        <w:pStyle w:val="NormalWeb"/>
+        <w:spacing w:before="0" w:beforeAutospacing="0" w:after="0" w:afterAutospacing="0"/>
+        <w:ind w:left="1340"/>
+        <w:textAlignment w:val="baseline"/>
+        <w:rPr>
+          <w:rFonts w:asciiTheme="minorHAnsi" w:hAnsiTheme="minorHAnsi" w:cstheme="minorHAnsi"/>
+          <w:b/>
+          <w:bCs/>
+          <w:color w:val="000000"/>
+        </w:rPr>
+      </w:pPr>
+    </w:p>
+    <w:p>
+      <w:pPr>
+        <w:pStyle w:val="NormalWeb"/>
+        <w:spacing w:before="0" w:beforeAutospacing="0" w:after="0" w:afterAutospacing="0"/>
+        <w:ind w:left="1340"/>
+        <w:textAlignment w:val="baseline"/>
+        <w:rPr>
+          <w:rFonts w:asciiTheme="minorHAnsi" w:hAnsiTheme="minorHAnsi" w:cstheme="minorHAnsi"/>
+          <w:b/>
+          <w:bCs/>
+          <w:color w:val="000000"/>
+        </w:rPr>
+      </w:pPr>
+    </w:p>
+    <w:p>
+      <w:pPr>
+        <w:pStyle w:val="NormalWeb"/>
+        <w:spacing w:before="0" w:beforeAutospacing="0" w:after="0" w:afterAutospacing="0"/>
+        <w:ind w:left="1340"/>
+        <w:textAlignment w:val="baseline"/>
+        <w:rPr>
+          <w:rFonts w:asciiTheme="minorHAnsi" w:hAnsiTheme="minorHAnsi" w:cstheme="minorHAnsi"/>
+          <w:b/>
+          <w:bCs/>
+          <w:color w:val="000000"/>
+        </w:rPr>
+      </w:pPr>
+    </w:p>
+    <w:p>
+      <w:pPr>
+        <w:pStyle w:val="NormalWeb"/>
+        <w:spacing w:before="0" w:beforeAutospacing="0" w:after="0" w:afterAutospacing="0"/>
+        <w:ind w:left="1340"/>
+        <w:textAlignment w:val="baseline"/>
+        <w:rPr>
+          <w:rFonts w:asciiTheme="minorHAnsi" w:hAnsiTheme="minorHAnsi" w:cstheme="minorHAnsi"/>
+          <w:b/>
+          <w:bCs/>
+          <w:color w:val="000000"/>
+        </w:rPr>
+      </w:pPr>
+    </w:p>
+    <w:p>
+      <w:pPr>
+        <w:pStyle w:val="NormalWeb"/>
+        <w:spacing w:before="0" w:beforeAutospacing="0" w:after="0" w:afterAutospacing="0"/>
+        <w:ind w:left="1340"/>
+        <w:textAlignment w:val="baseline"/>
+        <w:rPr>
+          <w:rFonts w:asciiTheme="minorHAnsi" w:hAnsiTheme="minorHAnsi" w:cstheme="minorHAnsi"/>
+          <w:b/>
+          <w:bCs/>
+          <w:color w:val="000000"/>
+        </w:rPr>
+      </w:pPr>
+    </w:p>
+    <w:p>
+      <w:pPr>
+        <w:pStyle w:val="NormalWeb"/>
+        <w:spacing w:before="0" w:beforeAutospacing="0" w:after="0" w:afterAutospacing="0"/>
+        <w:ind w:left="1340"/>
+        <w:textAlignment w:val="baseline"/>
+        <w:rPr>
+          <w:rFonts w:asciiTheme="minorHAnsi" w:hAnsiTheme="minorHAnsi" w:cstheme="minorHAnsi"/>
+          <w:b/>
+          <w:bCs/>
+          <w:color w:val="000000"/>
+        </w:rPr>
+      </w:pPr>
+    </w:p>
+    <w:p>
+      <w:pPr>
+        <w:pStyle w:val="NormalWeb"/>
+        <w:spacing w:before="0" w:beforeAutospacing="0" w:after="0" w:afterAutospacing="0"/>
+        <w:ind w:left="1340"/>
+        <w:textAlignment w:val="baseline"/>
+        <w:rPr>
+          <w:rFonts w:asciiTheme="minorHAnsi" w:hAnsiTheme="minorHAnsi" w:cstheme="minorHAnsi"/>
+          <w:b/>
+          <w:bCs/>
+          <w:color w:val="000000"/>
+        </w:rPr>
+      </w:pPr>
+    </w:p>
+    <w:p>
+      <w:pPr>
+        <w:pStyle w:val="NormalWeb"/>
+        <w:spacing w:before="0" w:beforeAutospacing="0" w:after="0" w:afterAutospacing="0"/>
+        <w:ind w:left="1340"/>
+        <w:textAlignment w:val="baseline"/>
+        <w:rPr>
+          <w:rFonts w:asciiTheme="minorHAnsi" w:hAnsiTheme="minorHAnsi" w:cstheme="minorHAnsi"/>
+          <w:b/>
+          <w:bCs/>
+          <w:color w:val="000000"/>
+        </w:rPr>
+      </w:pPr>
+    </w:p>
+    <w:p>
+      <w:pPr>
+        <w:pStyle w:val="NormalWeb"/>
+        <w:spacing w:before="0" w:beforeAutospacing="0" w:after="0" w:afterAutospacing="0"/>
+        <w:ind w:left="1340"/>
+        <w:textAlignment w:val="baseline"/>
+        <w:rPr>
+          <w:rFonts w:asciiTheme="minorHAnsi" w:hAnsiTheme="minorHAnsi" w:cstheme="minorHAnsi"/>
+          <w:b/>
+          <w:bCs/>
+          <w:color w:val="000000"/>
+        </w:rPr>
+      </w:pPr>
+    </w:p>
+    <w:p>
+      <w:pPr>
+        <w:pStyle w:val="NormalWeb"/>
+        <w:numPr>
+          <w:ilvl w:val="0"/>
+          <w:numId w:val="1"/>
+        </w:numPr>
+        <w:spacing w:before="0" w:beforeAutospacing="0" w:after="0" w:afterAutospacing="0"/>
+        <w:textAlignment w:val="baseline"/>
+        <w:rPr>
+          <w:rFonts w:asciiTheme="minorHAnsi" w:hAnsiTheme="minorHAnsi" w:cstheme="minorHAnsi"/>
+          <w:b/>
+          <w:bCs/>
+          <w:color w:val="000000"/>
+        </w:rPr>
+      </w:pPr>
+      <w:r>
+        <w:rPr>
+          <w:rFonts w:asciiTheme="minorHAnsi" w:hAnsiTheme="minorHAnsi" w:cstheme="minorHAnsi"/>
+          <w:b/>
+          <w:bCs/>
+          <w:color w:val="000000"/>
+        </w:rPr>
+        <w:t>Program in arrow function:</w:t>
+      </w:r>
+    </w:p>
+    <w:p>
+      <w:pPr>
+        <w:pStyle w:val="NormalWeb"/>
+        <w:spacing w:before="0" w:beforeAutospacing="0" w:after="0" w:afterAutospacing="0"/>
+        <w:textAlignment w:val="baseline"/>
+        <w:rPr>
+          <w:rFonts w:asciiTheme="minorHAnsi" w:hAnsiTheme="minorHAnsi" w:cstheme="minorHAnsi"/>
+          <w:b/>
+          <w:bCs/>
+          <w:color w:val="000000"/>
+        </w:rPr>
+      </w:pPr>
+    </w:p>
+    <w:p>
+      <w:pPr>
+        <w:pStyle w:val="NormalWeb"/>
+        <w:spacing w:before="0" w:beforeAutospacing="0" w:after="0" w:afterAutospacing="0"/>
+        <w:textAlignment w:val="baseline"/>
+        <w:rPr>
+          <w:rFonts w:asciiTheme="minorHAnsi" w:hAnsiTheme="minorHAnsi" w:cstheme="minorHAnsi"/>
+          <w:b/>
+          <w:bCs/>
+          <w:color w:val="000000"/>
+        </w:rPr>
+      </w:pPr>
+    </w:p>
+    <w:p>
+      <w:pPr>
+        <w:pStyle w:val="NormalWeb"/>
+        <w:spacing w:before="0" w:beforeAutospacing="0" w:after="0" w:afterAutospacing="0"/>
+        <w:textAlignment w:val="baseline"/>
+        <w:rPr>
+          <w:rFonts w:asciiTheme="minorHAnsi" w:hAnsiTheme="minorHAnsi" w:cstheme="minorHAnsi"/>
+          <w:b/>
+          <w:bCs/>
+          <w:color w:val="000000"/>
+        </w:rPr>
+      </w:pPr>
+    </w:p>
+    <w:p>
+      <w:pPr>
+        <w:pStyle w:val="NormalWeb"/>
+        <w:spacing w:before="0" w:beforeAutospacing="0" w:after="0" w:afterAutospacing="0"/>
+        <w:textAlignment w:val="baseline"/>
+        <w:rPr>
+          <w:rFonts w:ascii="Arial" w:hAnsi="Arial" w:cs="Arial"/>
+          <w:b/>
+          <w:bCs/>
+          <w:color w:val="000000"/>
+          <w:sz w:val="20"/>
+          <w:szCs w:val="20"/>
+        </w:rPr>
+      </w:pPr>
+      <w:r>
+        <w:rPr>
+          <w:rFonts w:asciiTheme="minorHAnsi" w:hAnsiTheme="minorHAnsi" w:cstheme="minorHAnsi"/>
+          <w:b/>
+          <w:bCs/>
+          <w:color w:val="000000"/>
+        </w:rPr>
+        <w:t xml:space="preserve">                    a)</w:t>
+      </w:r>
+      <w:r>
+        <w:rPr>
+          <w:rFonts w:ascii="Arial" w:hAnsi="Arial" w:cs="Arial"/>
+          <w:b/>
+          <w:bCs/>
+          <w:color w:val="000000"/>
+          <w:sz w:val="20"/>
+          <w:szCs w:val="20"/>
+        </w:rPr>
+        <w:t xml:space="preserve"> </w:t>
+      </w:r>
+      <w:r>
+        <w:rPr>
+          <w:rFonts w:ascii="Arial" w:hAnsi="Arial" w:cs="Arial"/>
+          <w:b/>
+          <w:bCs/>
+          <w:color w:val="000000"/>
+          <w:sz w:val="20"/>
+          <w:szCs w:val="20"/>
+        </w:rPr>
+        <w:t>Print odd numbers in an array</w:t>
+      </w:r>
+    </w:p>
+    <w:p>
+      <w:pPr>
+        <w:tabs>
+          <w:tab w:val="left" w:pos="1580"/>
+        </w:tabs>
+        <w:rPr>
           <w:b/>
           <w:bCs/>
           <w:sz w:val="24"/>
           <w:szCs w:val="24"/>
         </w:rPr>
       </w:pPr>
-      <w:r>
-        <w:rPr>
-          <w:rFonts w:cstheme="minorHAnsi"/>
-          <w:b/>
-          <w:bCs/>
+    </w:p>
+    <w:p>
+      <w:pPr>
+        <w:rPr>
           <w:sz w:val="24"/>
           <w:szCs w:val="24"/>
         </w:rPr>
-        <w:t xml:space="preserve">                 </w:t>
-      </w:r>
+      </w:pPr>
+      <w:r>
+        <w:rPr>
+          <w:sz w:val="24"/>
+          <w:szCs w:val="24"/>
+        </w:rPr>
+        <w:t xml:space="preserve">                     </w:t>
+      </w:r>
+      <w:r>
+        <w:rPr>
+          <w:noProof/>
+          <w:sz w:val="24"/>
+          <w:szCs w:val="24"/>
+        </w:rPr>
+        <w:drawing>
+          <wp:inline distT="0" distB="0" distL="0" distR="0" wp14:anchorId="431EE43E" wp14:editId="1326EEA0">
+            <wp:extent cx="1511378" cy="292115"/>
+            <wp:effectExtent l="0" t="0" r="0" b="0"/>
+            <wp:docPr id="2119048168" name="Picture 2119048168"/>
+            <wp:cNvGraphicFramePr>
+              <a:graphicFrameLocks xmlns:a="http://schemas.openxmlformats.org/drawingml/2006/main" noChangeAspect="1"/>
+            </wp:cNvGraphicFramePr>
+            <a:graphic xmlns:a="http://schemas.openxmlformats.org/drawingml/2006/main">
+              <a:graphicData uri="http://schemas.openxmlformats.org/drawingml/2006/picture">
+                <pic:pic xmlns:pic="http://schemas.openxmlformats.org/drawingml/2006/picture">
+                  <pic:nvPicPr>
+                    <pic:cNvPr id="130482328" name=""/>
+                    <pic:cNvPicPr/>
+                  </pic:nvPicPr>
+                  <pic:blipFill>
+                    <a:blip r:embed="rId5"/>
+                    <a:stretch>
+                      <a:fillRect/>
+                    </a:stretch>
+                  </pic:blipFill>
+                  <pic:spPr>
+                    <a:xfrm>
+                      <a:off x="0" y="0"/>
+                      <a:ext cx="1511378" cy="292115"/>
+                    </a:xfrm>
+                    <a:prstGeom prst="rect">
+                      <a:avLst/>
+                    </a:prstGeom>
+                  </pic:spPr>
+                </pic:pic>
+              </a:graphicData>
+            </a:graphic>
+          </wp:inline>
+        </w:drawing>
+      </w:r>
+      <w:r>
+        <w:rPr>
+          <w:sz w:val="24"/>
+          <w:szCs w:val="24"/>
+        </w:rPr>
+        <w:t xml:space="preserve">  </w:t>
+      </w:r>
+    </w:p>
+    <w:p>
+      <w:pPr>
+        <w:rPr>
+          <w:sz w:val="24"/>
+          <w:szCs w:val="24"/>
+        </w:rPr>
+      </w:pPr>
+    </w:p>
+    <w:p>
+      <w:pPr>
+        <w:rPr>
+          <w:rFonts w:cstheme="minorHAnsi"/>
+          <w:b/>
+          <w:bCs/>
+          <w:sz w:val="24"/>
+          <w:szCs w:val="24"/>
+        </w:rPr>
+      </w:pPr>
+      <w:r>
+        <w:rPr>
+          <w:sz w:val="24"/>
+          <w:szCs w:val="24"/>
+        </w:rPr>
+        <w:t xml:space="preserve">                   b)</w:t>
+      </w:r>
+      <w:r>
+        <w:rPr>
+          <w:sz w:val="24"/>
+          <w:szCs w:val="24"/>
+        </w:rPr>
+        <w:t xml:space="preserve"> </w:t>
+      </w:r>
+      <w:r>
+        <w:rPr>
+          <w:rFonts w:cstheme="minorHAnsi"/>
+          <w:b/>
+          <w:bCs/>
+          <w:color w:val="000000"/>
+          <w:sz w:val="24"/>
+          <w:szCs w:val="24"/>
+        </w:rPr>
+        <w:t>Convert all the strings to title caps in a string array</w:t>
+      </w:r>
+    </w:p>
+    <w:p>
+      <w:pPr>
+        <w:rPr>
+          <w:rFonts w:cstheme="minorHAnsi"/>
+          <w:b/>
+          <w:bCs/>
+          <w:sz w:val="24"/>
+          <w:szCs w:val="24"/>
+        </w:rPr>
+      </w:pPr>
+    </w:p>
+    <w:p>
+      <w:pPr>
+        <w:rPr>
+          <w:rFonts w:cstheme="minorHAnsi"/>
+          <w:b/>
+          <w:bCs/>
+          <w:sz w:val="24"/>
+          <w:szCs w:val="24"/>
+        </w:rPr>
+      </w:pPr>
+      <w:r>
+        <w:rPr>
+          <w:rFonts w:cstheme="minorHAnsi"/>
+          <w:b/>
+          <w:bCs/>
+          <w:sz w:val="24"/>
+          <w:szCs w:val="24"/>
+        </w:rPr>
+        <w:t xml:space="preserve">                  </w:t>
+      </w:r>
+      <w:r>
+        <w:rPr>
+          <w:rFonts w:cstheme="minorHAnsi"/>
+          <w:b/>
+          <w:bCs/>
+          <w:noProof/>
+          <w:sz w:val="24"/>
+          <w:szCs w:val="24"/>
+        </w:rPr>
+        <w:drawing>
+          <wp:inline distT="0" distB="0" distL="0" distR="0" wp14:anchorId="26882748" wp14:editId="5057C7F4">
+            <wp:extent cx="2051155" cy="400071"/>
+            <wp:effectExtent l="0" t="0" r="6350" b="0"/>
+            <wp:docPr id="1684548638" name="Picture 1684548638"/>
+            <wp:cNvGraphicFramePr>
+              <a:graphicFrameLocks xmlns:a="http://schemas.openxmlformats.org/drawingml/2006/main" noChangeAspect="1"/>
+            </wp:cNvGraphicFramePr>
+            <a:graphic xmlns:a="http://schemas.openxmlformats.org/drawingml/2006/main">
+              <a:graphicData uri="http://schemas.openxmlformats.org/drawingml/2006/picture">
+                <pic:pic xmlns:pic="http://schemas.openxmlformats.org/drawingml/2006/picture">
+                  <pic:nvPicPr>
+                    <pic:cNvPr id="1633318969" name=""/>
+                    <pic:cNvPicPr/>
+                  </pic:nvPicPr>
+                  <pic:blipFill>
+                    <a:blip r:embed="rId6"/>
+                    <a:stretch>
+                      <a:fillRect/>
+                    </a:stretch>
+                  </pic:blipFill>
+                  <pic:spPr>
+                    <a:xfrm>
+                      <a:off x="0" y="0"/>
+                      <a:ext cx="2051155" cy="400071"/>
+                    </a:xfrm>
+                    <a:prstGeom prst="rect">
+                      <a:avLst/>
+                    </a:prstGeom>
+                  </pic:spPr>
+                </pic:pic>
+              </a:graphicData>
+            </a:graphic>
+          </wp:inline>
+        </w:drawing>
+      </w:r>
+    </w:p>
+    <w:p>
+      <w:pPr>
+        <w:rPr>
+          <w:rFonts w:cstheme="minorHAnsi"/>
+          <w:b/>
+          <w:bCs/>
+          <w:sz w:val="24"/>
+          <w:szCs w:val="24"/>
+        </w:rPr>
+      </w:pPr>
+    </w:p>
+    <w:p>
+      <w:pPr>
+        <w:pStyle w:val="NormalWeb"/>
+        <w:spacing w:before="0" w:beforeAutospacing="0" w:after="0" w:afterAutospacing="0"/>
+        <w:textAlignment w:val="baseline"/>
+        <w:rPr>
+          <w:rFonts w:asciiTheme="minorHAnsi" w:hAnsiTheme="minorHAnsi" w:cstheme="minorHAnsi"/>
+          <w:b/>
+          <w:bCs/>
+          <w:color w:val="000000"/>
+        </w:rPr>
+      </w:pPr>
+      <w:r>
+        <w:rPr>
+          <w:rFonts w:cstheme="minorHAnsi"/>
+          <w:b/>
+          <w:bCs/>
+        </w:rPr>
+        <w:t xml:space="preserve">                   </w:t>
+      </w:r>
+      <w:r>
+        <w:rPr>
+          <w:rFonts w:cstheme="minorHAnsi"/>
+          <w:b/>
+          <w:bCs/>
+        </w:rPr>
+        <w:t xml:space="preserve">C)  </w:t>
+      </w:r>
+      <w:r>
+        <w:rPr>
+          <w:rFonts w:asciiTheme="minorHAnsi" w:hAnsiTheme="minorHAnsi" w:cstheme="minorHAnsi"/>
+          <w:b/>
+          <w:bCs/>
+          <w:color w:val="000000"/>
+        </w:rPr>
+        <w:t>Sum of all numbers in an array</w:t>
+      </w:r>
+    </w:p>
+    <w:p>
+      <w:pPr>
+        <w:pStyle w:val="NormalWeb"/>
+        <w:spacing w:before="0" w:beforeAutospacing="0" w:after="0" w:afterAutospacing="0"/>
+        <w:textAlignment w:val="baseline"/>
+        <w:rPr>
+          <w:rFonts w:asciiTheme="minorHAnsi" w:hAnsiTheme="minorHAnsi" w:cstheme="minorHAnsi"/>
+          <w:b/>
+          <w:bCs/>
+          <w:color w:val="000000"/>
+        </w:rPr>
+      </w:pPr>
+    </w:p>
+    <w:p>
+      <w:pPr>
+        <w:pStyle w:val="NormalWeb"/>
+        <w:spacing w:before="0" w:beforeAutospacing="0" w:after="0" w:afterAutospacing="0"/>
+        <w:textAlignment w:val="baseline"/>
+        <w:rPr>
+          <w:rFonts w:asciiTheme="minorHAnsi" w:hAnsiTheme="minorHAnsi" w:cstheme="minorHAnsi"/>
+          <w:b/>
+          <w:bCs/>
+          <w:color w:val="000000"/>
+        </w:rPr>
+      </w:pPr>
+      <w:r>
+        <w:rPr>
+          <w:rFonts w:asciiTheme="minorHAnsi" w:hAnsiTheme="minorHAnsi" w:cstheme="minorHAnsi"/>
+          <w:b/>
+          <w:bCs/>
+          <w:color w:val="000000"/>
+        </w:rPr>
+        <w:t xml:space="preserve">                  </w:t>
+      </w:r>
+      <w:r>
+        <w:rPr>
+          <w:rFonts w:asciiTheme="minorHAnsi" w:hAnsiTheme="minorHAnsi" w:cstheme="minorHAnsi"/>
+          <w:b/>
+          <w:bCs/>
+          <w:noProof/>
+          <w:color w:val="000000"/>
+        </w:rPr>
+        <w:drawing>
+          <wp:inline distT="0" distB="0" distL="0" distR="0" wp14:anchorId="7CD960A8" wp14:editId="3A5DFAA7">
+            <wp:extent cx="1803493" cy="425472"/>
+            <wp:effectExtent l="0" t="0" r="6350" b="0"/>
+            <wp:docPr id="921673785" name="Picture 921673785"/>
+            <wp:cNvGraphicFramePr>
+              <a:graphicFrameLocks xmlns:a="http://schemas.openxmlformats.org/drawingml/2006/main" noChangeAspect="1"/>
+            </wp:cNvGraphicFramePr>
+            <a:graphic xmlns:a="http://schemas.openxmlformats.org/drawingml/2006/main">
+              <a:graphicData uri="http://schemas.openxmlformats.org/drawingml/2006/picture">
+                <pic:pic xmlns:pic="http://schemas.openxmlformats.org/drawingml/2006/picture">
+                  <pic:nvPicPr>
+                    <pic:cNvPr id="1115628800" name=""/>
+                    <pic:cNvPicPr/>
+                  </pic:nvPicPr>
+                  <pic:blipFill>
+                    <a:blip r:embed="rId7"/>
+                    <a:stretch>
+                      <a:fillRect/>
+                    </a:stretch>
+                  </pic:blipFill>
+                  <pic:spPr>
+                    <a:xfrm>
+                      <a:off x="0" y="0"/>
+                      <a:ext cx="1803493" cy="425472"/>
+                    </a:xfrm>
+                    <a:prstGeom prst="rect">
+                      <a:avLst/>
+                    </a:prstGeom>
+                  </pic:spPr>
+                </pic:pic>
+              </a:graphicData>
+            </a:graphic>
+          </wp:inline>
+        </w:drawing>
+      </w:r>
+    </w:p>
+    <w:p>
+      <w:pPr>
+        <w:pStyle w:val="NormalWeb"/>
+        <w:spacing w:before="0" w:beforeAutospacing="0" w:after="0" w:afterAutospacing="0"/>
+        <w:textAlignment w:val="baseline"/>
+        <w:rPr>
+          <w:rFonts w:asciiTheme="minorHAnsi" w:hAnsiTheme="minorHAnsi" w:cstheme="minorHAnsi"/>
+          <w:b/>
+          <w:bCs/>
+          <w:color w:val="000000"/>
+        </w:rPr>
+      </w:pPr>
+    </w:p>
+    <w:p>
+      <w:pPr>
+        <w:pStyle w:val="NormalWeb"/>
+        <w:spacing w:before="0" w:beforeAutospacing="0" w:after="0" w:afterAutospacing="0"/>
+        <w:textAlignment w:val="baseline"/>
+        <w:rPr>
+          <w:rFonts w:asciiTheme="minorHAnsi" w:hAnsiTheme="minorHAnsi" w:cstheme="minorHAnsi"/>
+          <w:b/>
+          <w:bCs/>
+          <w:color w:val="000000"/>
+        </w:rPr>
+      </w:pPr>
+      <w:r>
+        <w:rPr>
+          <w:rFonts w:asciiTheme="minorHAnsi" w:hAnsiTheme="minorHAnsi" w:cstheme="minorHAnsi"/>
+          <w:b/>
+          <w:bCs/>
+          <w:color w:val="000000"/>
+        </w:rPr>
+        <w:t xml:space="preserve">                   </w:t>
+      </w:r>
+      <w:r>
+        <w:rPr>
+          <w:rFonts w:asciiTheme="minorHAnsi" w:hAnsiTheme="minorHAnsi" w:cstheme="minorHAnsi"/>
+          <w:b/>
+          <w:bCs/>
+          <w:color w:val="000000"/>
+        </w:rPr>
+        <w:t>D)    Return all the prime numbers in an array</w:t>
+      </w:r>
+    </w:p>
+    <w:p>
+      <w:pPr>
+        <w:pStyle w:val="NormalWeb"/>
+        <w:spacing w:before="0" w:beforeAutospacing="0" w:after="0" w:afterAutospacing="0"/>
+        <w:textAlignment w:val="baseline"/>
+        <w:rPr>
+          <w:rFonts w:asciiTheme="minorHAnsi" w:hAnsiTheme="minorHAnsi" w:cstheme="minorHAnsi"/>
+          <w:b/>
+          <w:bCs/>
+          <w:color w:val="000000"/>
+          <w:sz w:val="20"/>
+          <w:szCs w:val="20"/>
+        </w:rPr>
+      </w:pPr>
+    </w:p>
+    <w:p>
+      <w:pPr>
+        <w:pStyle w:val="NormalWeb"/>
+        <w:spacing w:before="0" w:beforeAutospacing="0" w:after="0" w:afterAutospacing="0"/>
+        <w:textAlignment w:val="baseline"/>
+        <w:rPr>
+          <w:rFonts w:asciiTheme="minorHAnsi" w:hAnsiTheme="minorHAnsi" w:cstheme="minorHAnsi"/>
+          <w:b/>
+          <w:bCs/>
+          <w:color w:val="000000"/>
+          <w:sz w:val="20"/>
+          <w:szCs w:val="20"/>
+        </w:rPr>
+      </w:pPr>
+      <w:r>
+        <w:rPr>
+          <w:rFonts w:asciiTheme="minorHAnsi" w:hAnsiTheme="minorHAnsi" w:cstheme="minorHAnsi"/>
+          <w:b/>
+          <w:bCs/>
+          <w:color w:val="000000"/>
+          <w:sz w:val="20"/>
+          <w:szCs w:val="20"/>
+        </w:rPr>
+        <w:t xml:space="preserve">                     </w:t>
+      </w:r>
+      <w:r>
+        <w:rPr>
+          <w:rFonts w:asciiTheme="minorHAnsi" w:hAnsiTheme="minorHAnsi" w:cstheme="minorHAnsi"/>
+          <w:b/>
+          <w:bCs/>
+          <w:color w:val="000000"/>
+          <w:sz w:val="20"/>
+          <w:szCs w:val="20"/>
+        </w:rPr>
+        <w:drawing>
+          <wp:inline distT="0" distB="0" distL="0" distR="0" wp14:anchorId="77EF1CF6" wp14:editId="2B36FA96">
+            <wp:extent cx="1968601" cy="323867"/>
+            <wp:effectExtent l="0" t="0" r="0" b="0"/>
+            <wp:docPr id="99510776" name="Picture 99510776"/>
+            <wp:cNvGraphicFramePr>
+              <a:graphicFrameLocks xmlns:a="http://schemas.openxmlformats.org/drawingml/2006/main" noChangeAspect="1"/>
+            </wp:cNvGraphicFramePr>
+            <a:graphic xmlns:a="http://schemas.openxmlformats.org/drawingml/2006/main">
+              <a:graphicData uri="http://schemas.openxmlformats.org/drawingml/2006/picture">
+                <pic:pic xmlns:pic="http://schemas.openxmlformats.org/drawingml/2006/picture">
+                  <pic:nvPicPr>
+                    <pic:cNvPr id="56121840" name=""/>
+                    <pic:cNvPicPr/>
+                  </pic:nvPicPr>
+                  <pic:blipFill>
+                    <a:blip r:embed="rId8"/>
+                    <a:stretch>
+                      <a:fillRect/>
+                    </a:stretch>
+                  </pic:blipFill>
+                  <pic:spPr>
+                    <a:xfrm>
+                      <a:off x="0" y="0"/>
+                      <a:ext cx="1968601" cy="323867"/>
+                    </a:xfrm>
+                    <a:prstGeom prst="rect">
+                      <a:avLst/>
+                    </a:prstGeom>
+                  </pic:spPr>
+                </pic:pic>
+              </a:graphicData>
+            </a:graphic>
+          </wp:inline>
+        </w:drawing>
+      </w:r>
+    </w:p>
+    <w:p>
+      <w:pPr>
+        <w:pStyle w:val="NormalWeb"/>
+        <w:tabs>
+          <w:tab w:val="left" w:pos="1110"/>
+        </w:tabs>
+        <w:spacing w:before="0" w:beforeAutospacing="0" w:after="0" w:afterAutospacing="0"/>
+        <w:textAlignment w:val="baseline"/>
+        <w:rPr>
+          <w:rFonts w:asciiTheme="minorHAnsi" w:hAnsiTheme="minorHAnsi" w:cstheme="minorHAnsi"/>
+          <w:b/>
+          <w:bCs/>
+          <w:color w:val="000000"/>
+          <w:sz w:val="20"/>
+          <w:szCs w:val="20"/>
+        </w:rPr>
+      </w:pPr>
+    </w:p>
+    <w:p>
+      <w:pPr>
+        <w:pStyle w:val="NormalWeb"/>
+        <w:spacing w:before="0" w:beforeAutospacing="0" w:after="0" w:afterAutospacing="0"/>
+        <w:textAlignment w:val="baseline"/>
+        <w:rPr>
+          <w:rFonts w:asciiTheme="minorHAnsi" w:hAnsiTheme="minorHAnsi" w:cstheme="minorHAnsi"/>
+          <w:b/>
+          <w:bCs/>
+          <w:color w:val="000000"/>
+        </w:rPr>
+      </w:pPr>
+      <w:r>
+        <w:rPr>
+          <w:rFonts w:cstheme="minorHAnsi"/>
+          <w:b/>
+          <w:bCs/>
+        </w:rPr>
+        <w:t xml:space="preserve">                </w:t>
+      </w:r>
+      <w:r>
+        <w:rPr>
+          <w:rFonts w:asciiTheme="minorHAnsi" w:hAnsiTheme="minorHAnsi" w:cstheme="minorHAnsi"/>
+          <w:b/>
+          <w:bCs/>
+        </w:rPr>
+        <w:t xml:space="preserve">E)  </w:t>
+      </w:r>
+      <w:r>
+        <w:rPr>
+          <w:rFonts w:asciiTheme="minorHAnsi" w:hAnsiTheme="minorHAnsi" w:cstheme="minorHAnsi"/>
+          <w:b/>
+          <w:bCs/>
+          <w:color w:val="000000"/>
+        </w:rPr>
+        <w:t>Return all the palindromes in an array</w:t>
+      </w:r>
+    </w:p>
+    <w:p>
+      <w:pPr>
+        <w:pStyle w:val="NormalWeb"/>
+        <w:spacing w:before="0" w:beforeAutospacing="0" w:after="0" w:afterAutospacing="0"/>
+        <w:textAlignment w:val="baseline"/>
+        <w:rPr>
+          <w:rFonts w:asciiTheme="minorHAnsi" w:hAnsiTheme="minorHAnsi" w:cstheme="minorHAnsi"/>
+          <w:b/>
+          <w:bCs/>
+          <w:color w:val="000000"/>
+        </w:rPr>
+      </w:pPr>
+      <w:r>
+        <w:rPr>
+          <w:rFonts w:asciiTheme="minorHAnsi" w:hAnsiTheme="minorHAnsi" w:cstheme="minorHAnsi"/>
+          <w:b/>
+          <w:bCs/>
+          <w:color w:val="000000"/>
+        </w:rPr>
+        <w:t xml:space="preserve">               </w:t>
+      </w:r>
+    </w:p>
+    <w:p>
+      <w:pPr>
+        <w:pStyle w:val="NormalWeb"/>
+        <w:spacing w:before="0" w:beforeAutospacing="0" w:after="0" w:afterAutospacing="0"/>
+        <w:textAlignment w:val="baseline"/>
+        <w:rPr>
+          <w:rFonts w:asciiTheme="minorHAnsi" w:hAnsiTheme="minorHAnsi" w:cstheme="minorHAnsi"/>
+          <w:b/>
+          <w:bCs/>
+          <w:color w:val="000000"/>
+        </w:rPr>
+      </w:pPr>
+      <w:r>
+        <w:rPr>
+          <w:rFonts w:asciiTheme="minorHAnsi" w:hAnsiTheme="minorHAnsi" w:cstheme="minorHAnsi"/>
+          <w:b/>
+          <w:bCs/>
+          <w:color w:val="000000"/>
+        </w:rPr>
+        <w:t xml:space="preserve">                   </w:t>
+      </w:r>
+      <w:r>
+        <w:rPr>
+          <w:rFonts w:asciiTheme="minorHAnsi" w:hAnsiTheme="minorHAnsi" w:cstheme="minorHAnsi"/>
+          <w:b/>
+          <w:bCs/>
+          <w:color w:val="000000"/>
+        </w:rPr>
+        <w:drawing>
+          <wp:inline distT="0" distB="0" distL="0" distR="0" wp14:anchorId="773811A6" wp14:editId="3D0A003F">
+            <wp:extent cx="2565532" cy="577880"/>
+            <wp:effectExtent l="0" t="0" r="6350" b="0"/>
+            <wp:docPr id="1324036489" name="Picture 1324036489"/>
+            <wp:cNvGraphicFramePr>
+              <a:graphicFrameLocks xmlns:a="http://schemas.openxmlformats.org/drawingml/2006/main" noChangeAspect="1"/>
+            </wp:cNvGraphicFramePr>
+            <a:graphic xmlns:a="http://schemas.openxmlformats.org/drawingml/2006/main">
+              <a:graphicData uri="http://schemas.openxmlformats.org/drawingml/2006/picture">
+                <pic:pic xmlns:pic="http://schemas.openxmlformats.org/drawingml/2006/picture">
+                  <pic:nvPicPr>
+                    <pic:cNvPr id="438278293" name=""/>
+                    <pic:cNvPicPr/>
+                  </pic:nvPicPr>
+                  <pic:blipFill>
+                    <a:blip r:embed="rId9"/>
+                    <a:stretch>
+                      <a:fillRect/>
+                    </a:stretch>
+                  </pic:blipFill>
+                  <pic:spPr>
+                    <a:xfrm>
+                      <a:off x="0" y="0"/>
+                      <a:ext cx="2565532" cy="577880"/>
+                    </a:xfrm>
+                    <a:prstGeom prst="rect">
+                      <a:avLst/>
+                    </a:prstGeom>
+                  </pic:spPr>
+                </pic:pic>
+              </a:graphicData>
+            </a:graphic>
+          </wp:inline>
+        </w:drawing>
+      </w:r>
+    </w:p>
+    <w:p>
+      <w:pPr>
+        <w:pStyle w:val="NormalWeb"/>
+        <w:spacing w:before="0" w:beforeAutospacing="0" w:after="0" w:afterAutospacing="0"/>
+        <w:textAlignment w:val="baseline"/>
+        <w:rPr>
+          <w:rFonts w:asciiTheme="minorHAnsi" w:hAnsiTheme="minorHAnsi" w:cstheme="minorHAnsi"/>
+          <w:b/>
+          <w:bCs/>
+          <w:color w:val="000000"/>
+        </w:rPr>
+      </w:pPr>
+    </w:p>
+    <w:p>
+      <w:pPr>
+        <w:rPr>
+          <w:rFonts w:cstheme="minorHAnsi"/>
+          <w:b/>
+          <w:bCs/>
+          <w:sz w:val="24"/>
+          <w:szCs w:val="24"/>
+        </w:rPr>
+      </w:pPr>
+    </w:p>
+    <w:p>
+      <w:pPr>
+        <w:pStyle w:val="NormalWeb"/>
+        <w:spacing w:before="0" w:beforeAutospacing="0" w:after="0" w:afterAutospacing="0"/>
+        <w:textAlignment w:val="baseline"/>
+        <w:rPr>
+          <w:rFonts w:cstheme="minorHAnsi"/>
+          <w:b/>
+          <w:bCs/>
+        </w:rPr>
+      </w:pPr>
+    </w:p>
+    <w:p>
+      <w:pPr>
+        <w:rPr>
+          <w:sz w:val="24"/>
+          <w:szCs w:val="24"/>
+        </w:rPr>
+      </w:pPr>
+    </w:p>
+    <w:p>
+      <w:pPr>
+        <w:pStyle w:val="NormalWeb"/>
+        <w:spacing w:before="0" w:beforeAutospacing="0" w:after="0" w:afterAutospacing="0"/>
+        <w:textAlignment w:val="baseline"/>
+        <w:rPr>
+          <w:rFonts w:asciiTheme="minorHAnsi" w:hAnsiTheme="minorHAnsi" w:cstheme="minorHAnsi"/>
+          <w:b/>
+          <w:bCs/>
+          <w:color w:val="000000"/>
+        </w:rPr>
+      </w:pPr>
+    </w:p>
+    <w:p>
+      <w:pPr>
+        <w:pStyle w:val="NormalWeb"/>
+        <w:spacing w:before="0" w:beforeAutospacing="0" w:after="0" w:afterAutospacing="0"/>
+        <w:ind w:left="1160"/>
+        <w:textAlignment w:val="baseline"/>
+        <w:rPr>
+          <w:rFonts w:asciiTheme="minorHAnsi" w:hAnsiTheme="minorHAnsi" w:cstheme="minorHAnsi"/>
+          <w:b/>
+          <w:bCs/>
+          <w:color w:val="000000"/>
+        </w:rPr>
+      </w:pPr>
+    </w:p>
+    <w:p>
+      <w:pPr>
+        <w:pStyle w:val="NormalWeb"/>
+        <w:spacing w:before="0" w:beforeAutospacing="0" w:after="0" w:afterAutospacing="0"/>
+        <w:ind w:left="1160"/>
+        <w:textAlignment w:val="baseline"/>
+        <w:rPr>
+          <w:rFonts w:asciiTheme="minorHAnsi" w:hAnsiTheme="minorHAnsi" w:cstheme="minorHAnsi"/>
+          <w:b/>
+          <w:bCs/>
+          <w:color w:val="000000"/>
+        </w:rPr>
+      </w:pPr>
+    </w:p>
+    <w:p>
+      <w:pPr>
+        <w:pStyle w:val="NormalWeb"/>
+        <w:spacing w:before="0" w:beforeAutospacing="0" w:after="0" w:afterAutospacing="0"/>
+        <w:ind w:left="1160"/>
+        <w:textAlignment w:val="baseline"/>
+        <w:rPr>
+          <w:rFonts w:asciiTheme="minorHAnsi" w:hAnsiTheme="minorHAnsi" w:cstheme="minorHAnsi"/>
+          <w:b/>
+          <w:bCs/>
+          <w:color w:val="000000"/>
+        </w:rPr>
+      </w:pPr>
+    </w:p>
+    <w:p>
+      <w:pPr>
+        <w:pStyle w:val="NormalWeb"/>
+        <w:spacing w:before="0" w:beforeAutospacing="0" w:after="0" w:afterAutospacing="0"/>
+        <w:textAlignment w:val="baseline"/>
+        <w:rPr>
+          <w:rFonts w:asciiTheme="minorHAnsi" w:hAnsiTheme="minorHAnsi" w:cstheme="minorHAnsi"/>
+          <w:b/>
+          <w:bCs/>
+          <w:color w:val="000000"/>
+        </w:rPr>
+      </w:pPr>
+    </w:p>
+    <w:p>
+      <w:pPr>
+        <w:pStyle w:val="NormalWeb"/>
+        <w:spacing w:before="0" w:beforeAutospacing="0" w:after="0" w:afterAutospacing="0"/>
+        <w:textAlignment w:val="baseline"/>
+        <w:rPr>
+          <w:rFonts w:asciiTheme="minorHAnsi" w:hAnsiTheme="minorHAnsi" w:cstheme="minorHAnsi"/>
+          <w:b/>
+          <w:bCs/>
+          <w:color w:val="000000"/>
+        </w:rPr>
+      </w:pPr>
+    </w:p>
+    <w:p>
+      <w:pPr>
+        <w:rPr>
+          <w:rFonts w:cstheme="minorHAnsi"/>
+          <w:b/>
+          <w:bCs/>
+          <w:sz w:val="24"/>
+          <w:szCs w:val="24"/>
+        </w:rPr>
+      </w:pPr>
     </w:p>
     <w:sectPr>
       <w:pgSz w:w="11906" w:h="16838" w:code="9"/>
@@ -583,6 +2066,208 @@
 <file path=word/numbering.xml><?xml version="1.0" encoding="utf-8"?>
 <w:numbering xmlns:wpc="http://schemas.microsoft.com/office/word/2010/wordprocessingCanvas" xmlns:cx="http://schemas.microsoft.com/office/drawing/2014/chartex" xmlns:cx1="http://schemas.microsoft.com/office/drawing/2015/9/8/chartex" xmlns:cx2="http://schemas.microsoft.com/office/drawing/2015/10/21/chartex" xmlns:cx3="http://schemas.microsoft.com/office/drawing/2016/5/9/chartex" xmlns:cx4="http://schemas.microsoft.com/office/drawing/2016/5/10/chartex" xmlns:cx5="http://schemas.microsoft.com/office/drawing/2016/5/11/chartex" xmlns:cx6="http://schemas.microsoft.com/office/drawing/2016/5/12/chartex" xmlns:cx7="http://schemas.microsoft.com/office/drawing/2016/5/13/chartex" xmlns:cx8="http://schemas.microsoft.com/office/drawing/2016/5/14/chartex" xmlns:mc="http://schemas.openxmlformats.org/markup-compatibility/2006" xmlns:aink="http://schemas.microsoft.com/office/drawing/2016/ink" xmlns:am3d="http://schemas.microsoft.com/office/drawing/2017/model3d" xmlns:o="urn:schemas-microsoft-com:office:office" xmlns:oel="http://schemas.microsoft.com/office/2019/extlst" xmlns:r="http://schemas.openxmlformats.org/officeDocument/2006/relationships" xmlns:m="http://schemas.openxmlformats.org/officeDocument/2006/math" xmlns:v="urn:schemas-microsoft-com:vml" xmlns:wp14="http://schemas.microsoft.com/office/word/2010/wordprocessingDrawing" xmlns:wp="http://schemas.openxmlformats.org/drawingml/2006/wordprocessingDrawing" xmlns:w10="urn:schemas-microsoft-com:office:word" xmlns:w="http://schemas.openxmlformats.org/wordprocessingml/2006/main" xmlns:w14="http://schemas.microsoft.com/office/word/2010/wordml" xmlns:w15="http://schemas.microsoft.com/office/word/2012/wordml" xmlns:w16cex="http://schemas.microsoft.com/office/word/2018/wordml/cex" xmlns:w16cid="http://schemas.microsoft.com/office/word/2016/wordml/cid" xmlns:w16="http://schemas.microsoft.com/office/word/2018/wordml" xmlns:w16sdtdh="http://schemas.microsoft.com/office/word/2020/wordml/sdtdatahash" xmlns:w16se="http://schemas.microsoft.com/office/word/2015/wordml/symex" xmlns:wpg="http://schemas.microsoft.com/office/word/2010/wordprocessingGroup" xmlns:wpi="http://schemas.microsoft.com/office/word/2010/wordprocessingInk" xmlns:wne="http://schemas.microsoft.com/office/word/2006/wordml" xmlns:wps="http://schemas.microsoft.com/office/word/2010/wordprocessingShape" mc:Ignorable="w14 w15 w16se w16cid w16 w16cex w16sdtdh wp14">
   <w:abstractNum w:abstractNumId="0" w15:restartNumberingAfterBreak="0">
+    <w:nsid w:val="12353926"/>
+    <w:multiLevelType w:val="hybridMultilevel"/>
+    <w:tmpl w:val="1FDC9D4A"/>
+    <w:lvl w:ilvl="0" w:tplc="FFFFFFFF">
+      <w:start w:val="1"/>
+      <w:numFmt w:val="lowerLetter"/>
+      <w:lvlText w:val="%1)"/>
+      <w:lvlJc w:val="left"/>
+      <w:pPr>
+        <w:ind w:left="1340" w:hanging="360"/>
+      </w:pPr>
+      <w:rPr>
+        <w:rFonts w:hint="default"/>
+      </w:rPr>
+    </w:lvl>
+    <w:lvl w:ilvl="1" w:tplc="FFFFFFFF" w:tentative="1">
+      <w:start w:val="1"/>
+      <w:numFmt w:val="lowerLetter"/>
+      <w:lvlText w:val="%2."/>
+      <w:lvlJc w:val="left"/>
+      <w:pPr>
+        <w:ind w:left="2060" w:hanging="360"/>
+      </w:pPr>
+    </w:lvl>
+    <w:lvl w:ilvl="2" w:tplc="FFFFFFFF" w:tentative="1">
+      <w:start w:val="1"/>
+      <w:numFmt w:val="lowerRoman"/>
+      <w:lvlText w:val="%3."/>
+      <w:lvlJc w:val="right"/>
+      <w:pPr>
+        <w:ind w:left="2780" w:hanging="180"/>
+      </w:pPr>
+    </w:lvl>
+    <w:lvl w:ilvl="3" w:tplc="FFFFFFFF" w:tentative="1">
+      <w:start w:val="1"/>
+      <w:numFmt w:val="decimal"/>
+      <w:lvlText w:val="%4."/>
+      <w:lvlJc w:val="left"/>
+      <w:pPr>
+        <w:ind w:left="3500" w:hanging="360"/>
+      </w:pPr>
+    </w:lvl>
+    <w:lvl w:ilvl="4" w:tplc="FFFFFFFF" w:tentative="1">
+      <w:start w:val="1"/>
+      <w:numFmt w:val="lowerLetter"/>
+      <w:lvlText w:val="%5."/>
+      <w:lvlJc w:val="left"/>
+      <w:pPr>
+        <w:ind w:left="4220" w:hanging="360"/>
+      </w:pPr>
+    </w:lvl>
+    <w:lvl w:ilvl="5" w:tplc="FFFFFFFF" w:tentative="1">
+      <w:start w:val="1"/>
+      <w:numFmt w:val="lowerRoman"/>
+      <w:lvlText w:val="%6."/>
+      <w:lvlJc w:val="right"/>
+      <w:pPr>
+        <w:ind w:left="4940" w:hanging="180"/>
+      </w:pPr>
+    </w:lvl>
+    <w:lvl w:ilvl="6" w:tplc="FFFFFFFF" w:tentative="1">
+      <w:start w:val="1"/>
+      <w:numFmt w:val="decimal"/>
+      <w:lvlText w:val="%7."/>
+      <w:lvlJc w:val="left"/>
+      <w:pPr>
+        <w:ind w:left="5660" w:hanging="360"/>
+      </w:pPr>
+    </w:lvl>
+    <w:lvl w:ilvl="7" w:tplc="FFFFFFFF" w:tentative="1">
+      <w:start w:val="1"/>
+      <w:numFmt w:val="lowerLetter"/>
+      <w:lvlText w:val="%8."/>
+      <w:lvlJc w:val="left"/>
+      <w:pPr>
+        <w:ind w:left="6380" w:hanging="360"/>
+      </w:pPr>
+    </w:lvl>
+    <w:lvl w:ilvl="8" w:tplc="FFFFFFFF" w:tentative="1">
+      <w:start w:val="1"/>
+      <w:numFmt w:val="lowerRoman"/>
+      <w:lvlText w:val="%9."/>
+      <w:lvlJc w:val="right"/>
+      <w:pPr>
+        <w:ind w:left="7100" w:hanging="180"/>
+      </w:pPr>
+    </w:lvl>
+  </w:abstractNum>
+  <w:abstractNum w:abstractNumId="1" w15:restartNumberingAfterBreak="0">
+    <w:nsid w:val="20301934"/>
+    <w:multiLevelType w:val="multilevel"/>
+    <w:tmpl w:val="08E45990"/>
+    <w:lvl w:ilvl="0">
+      <w:start w:val="1"/>
+      <w:numFmt w:val="decimal"/>
+      <w:lvlText w:val="%1."/>
+      <w:lvlJc w:val="left"/>
+      <w:pPr>
+        <w:tabs>
+          <w:tab w:val="num" w:pos="720"/>
+        </w:tabs>
+        <w:ind w:left="720" w:hanging="360"/>
+      </w:pPr>
+    </w:lvl>
+    <w:lvl w:ilvl="1" w:tentative="1">
+      <w:start w:val="1"/>
+      <w:numFmt w:val="decimal"/>
+      <w:lvlText w:val="%2."/>
+      <w:lvlJc w:val="left"/>
+      <w:pPr>
+        <w:tabs>
+          <w:tab w:val="num" w:pos="1440"/>
+        </w:tabs>
+        <w:ind w:left="1440" w:hanging="360"/>
+      </w:pPr>
+    </w:lvl>
+    <w:lvl w:ilvl="2" w:tentative="1">
+      <w:start w:val="1"/>
+      <w:numFmt w:val="decimal"/>
+      <w:lvlText w:val="%3."/>
+      <w:lvlJc w:val="left"/>
+      <w:pPr>
+        <w:tabs>
+          <w:tab w:val="num" w:pos="2160"/>
+        </w:tabs>
+        <w:ind w:left="2160" w:hanging="360"/>
+      </w:pPr>
+    </w:lvl>
+    <w:lvl w:ilvl="3" w:tentative="1">
+      <w:start w:val="1"/>
+      <w:numFmt w:val="decimal"/>
+      <w:lvlText w:val="%4."/>
+      <w:lvlJc w:val="left"/>
+      <w:pPr>
+        <w:tabs>
+          <w:tab w:val="num" w:pos="2880"/>
+        </w:tabs>
+        <w:ind w:left="2880" w:hanging="360"/>
+      </w:pPr>
+    </w:lvl>
+    <w:lvl w:ilvl="4" w:tentative="1">
+      <w:start w:val="1"/>
+      <w:numFmt w:val="decimal"/>
+      <w:lvlText w:val="%5."/>
+      <w:lvlJc w:val="left"/>
+      <w:pPr>
+        <w:tabs>
+          <w:tab w:val="num" w:pos="3600"/>
+        </w:tabs>
+        <w:ind w:left="3600" w:hanging="360"/>
+      </w:pPr>
+    </w:lvl>
+    <w:lvl w:ilvl="5" w:tentative="1">
+      <w:start w:val="1"/>
+      <w:numFmt w:val="decimal"/>
+      <w:lvlText w:val="%6."/>
+      <w:lvlJc w:val="left"/>
+      <w:pPr>
+        <w:tabs>
+          <w:tab w:val="num" w:pos="4320"/>
+        </w:tabs>
+        <w:ind w:left="4320" w:hanging="360"/>
+      </w:pPr>
+    </w:lvl>
+    <w:lvl w:ilvl="6" w:tentative="1">
+      <w:start w:val="1"/>
+      <w:numFmt w:val="decimal"/>
+      <w:lvlText w:val="%7."/>
+      <w:lvlJc w:val="left"/>
+      <w:pPr>
+        <w:tabs>
+          <w:tab w:val="num" w:pos="5040"/>
+        </w:tabs>
+        <w:ind w:left="5040" w:hanging="360"/>
+      </w:pPr>
+    </w:lvl>
+    <w:lvl w:ilvl="7" w:tentative="1">
+      <w:start w:val="1"/>
+      <w:numFmt w:val="decimal"/>
+      <w:lvlText w:val="%8."/>
+      <w:lvlJc w:val="left"/>
+      <w:pPr>
+        <w:tabs>
+          <w:tab w:val="num" w:pos="5760"/>
+        </w:tabs>
+        <w:ind w:left="5760" w:hanging="360"/>
+      </w:pPr>
+    </w:lvl>
+    <w:lvl w:ilvl="8" w:tentative="1">
+      <w:start w:val="1"/>
+      <w:numFmt w:val="decimal"/>
+      <w:lvlText w:val="%9."/>
+      <w:lvlJc w:val="left"/>
+      <w:pPr>
+        <w:tabs>
+          <w:tab w:val="num" w:pos="6480"/>
+        </w:tabs>
+        <w:ind w:left="6480" w:hanging="360"/>
+      </w:pPr>
+    </w:lvl>
+  </w:abstractNum>
+  <w:abstractNum w:abstractNumId="2" w15:restartNumberingAfterBreak="0">
     <w:nsid w:val="28D47C8C"/>
     <w:multiLevelType w:val="hybridMultilevel"/>
     <w:tmpl w:val="89B2F76A"/>
@@ -672,7 +2357,120 @@
       </w:pPr>
     </w:lvl>
   </w:abstractNum>
-  <w:abstractNum w:abstractNumId="1" w15:restartNumberingAfterBreak="0">
+  <w:abstractNum w:abstractNumId="3" w15:restartNumberingAfterBreak="0">
+    <w:nsid w:val="35CD493B"/>
+    <w:multiLevelType w:val="multilevel"/>
+    <w:tmpl w:val="5D74B694"/>
+    <w:lvl w:ilvl="0">
+      <w:start w:val="1"/>
+      <w:numFmt w:val="decimal"/>
+      <w:lvlText w:val="%1."/>
+      <w:lvlJc w:val="left"/>
+      <w:pPr>
+        <w:tabs>
+          <w:tab w:val="num" w:pos="720"/>
+        </w:tabs>
+        <w:ind w:left="720" w:hanging="360"/>
+      </w:pPr>
+    </w:lvl>
+    <w:lvl w:ilvl="1" w:tentative="1">
+      <w:start w:val="1"/>
+      <w:numFmt w:val="decimal"/>
+      <w:lvlText w:val="%2."/>
+      <w:lvlJc w:val="left"/>
+      <w:pPr>
+        <w:tabs>
+          <w:tab w:val="num" w:pos="1440"/>
+        </w:tabs>
+        <w:ind w:left="1440" w:hanging="360"/>
+      </w:pPr>
+    </w:lvl>
+    <w:lvl w:ilvl="2" w:tentative="1">
+      <w:start w:val="1"/>
+      <w:numFmt w:val="decimal"/>
+      <w:lvlText w:val="%3."/>
+      <w:lvlJc w:val="left"/>
+      <w:pPr>
+        <w:tabs>
+          <w:tab w:val="num" w:pos="2160"/>
+        </w:tabs>
+        <w:ind w:left="2160" w:hanging="360"/>
+      </w:pPr>
+    </w:lvl>
+    <w:lvl w:ilvl="3" w:tentative="1">
+      <w:start w:val="1"/>
+      <w:numFmt w:val="decimal"/>
+      <w:lvlText w:val="%4."/>
+      <w:lvlJc w:val="left"/>
+      <w:pPr>
+        <w:tabs>
+          <w:tab w:val="num" w:pos="2880"/>
+        </w:tabs>
+        <w:ind w:left="2880" w:hanging="360"/>
+      </w:pPr>
+    </w:lvl>
+    <w:lvl w:ilvl="4" w:tentative="1">
+      <w:start w:val="1"/>
+      <w:numFmt w:val="decimal"/>
+      <w:lvlText w:val="%5."/>
+      <w:lvlJc w:val="left"/>
+      <w:pPr>
+        <w:tabs>
+          <w:tab w:val="num" w:pos="3600"/>
+        </w:tabs>
+        <w:ind w:left="3600" w:hanging="360"/>
+      </w:pPr>
+    </w:lvl>
+    <w:lvl w:ilvl="5" w:tentative="1">
+      <w:start w:val="1"/>
+      <w:numFmt w:val="decimal"/>
+      <w:lvlText w:val="%6."/>
+      <w:lvlJc w:val="left"/>
+      <w:pPr>
+        <w:tabs>
+          <w:tab w:val="num" w:pos="4320"/>
+        </w:tabs>
+        <w:ind w:left="4320" w:hanging="360"/>
+      </w:pPr>
+    </w:lvl>
+    <w:lvl w:ilvl="6" w:tentative="1">
+      <w:start w:val="1"/>
+      <w:numFmt w:val="decimal"/>
+      <w:lvlText w:val="%7."/>
+      <w:lvlJc w:val="left"/>
+      <w:pPr>
+        <w:tabs>
+          <w:tab w:val="num" w:pos="5040"/>
+        </w:tabs>
+        <w:ind w:left="5040" w:hanging="360"/>
+      </w:pPr>
+    </w:lvl>
+    <w:lvl w:ilvl="7" w:tentative="1">
+      <w:start w:val="1"/>
+      <w:numFmt w:val="decimal"/>
+      <w:lvlText w:val="%8."/>
+      <w:lvlJc w:val="left"/>
+      <w:pPr>
+        <w:tabs>
+          <w:tab w:val="num" w:pos="5760"/>
+        </w:tabs>
+        <w:ind w:left="5760" w:hanging="360"/>
+      </w:pPr>
+    </w:lvl>
+    <w:lvl w:ilvl="8" w:tentative="1">
+      <w:start w:val="1"/>
+      <w:numFmt w:val="decimal"/>
+      <w:lvlText w:val="%9."/>
+      <w:lvlJc w:val="left"/>
+      <w:pPr>
+        <w:tabs>
+          <w:tab w:val="num" w:pos="6480"/>
+        </w:tabs>
+        <w:ind w:left="6480" w:hanging="360"/>
+      </w:pPr>
+    </w:lvl>
+  </w:abstractNum>
+  <w:abstractNum w:abstractNumId="4" w15:restartNumberingAfterBreak="0">
     <w:nsid w:val="3D150787"/>
     <w:multiLevelType w:val="multilevel"/>
     <w:tmpl w:val="C8FE4506"/>
@@ -785,7 +2583,7 @@
       </w:pPr>
     </w:lvl>
   </w:abstractNum>
-  <w:abstractNum w:abstractNumId="2" w15:restartNumberingAfterBreak="0">
+  <w:abstractNum w:abstractNumId="5" w15:restartNumberingAfterBreak="0">
     <w:nsid w:val="3E0C106F"/>
     <w:multiLevelType w:val="multilevel"/>
     <w:tmpl w:val="4158571E"/>
@@ -898,7 +2696,120 @@
       </w:pPr>
     </w:lvl>
   </w:abstractNum>
-  <w:abstractNum w:abstractNumId="3" w15:restartNumberingAfterBreak="0">
+  <w:abstractNum w:abstractNumId="6" w15:restartNumberingAfterBreak="0">
+    <w:nsid w:val="56653B33"/>
+    <w:multiLevelType w:val="multilevel"/>
+    <w:tmpl w:val="ABE28398"/>
+    <w:lvl w:ilvl="0">
+      <w:start w:val="1"/>
+      <w:numFmt w:val="decimal"/>
+      <w:lvlText w:val="%1."/>
+      <w:lvlJc w:val="left"/>
+      <w:pPr>
+        <w:tabs>
+          <w:tab w:val="num" w:pos="720"/>
+        </w:tabs>
+        <w:ind w:left="720" w:hanging="360"/>
+      </w:pPr>
+    </w:lvl>
+    <w:lvl w:ilvl="1" w:tentative="1">
+      <w:start w:val="1"/>
+      <w:numFmt w:val="decimal"/>
+      <w:lvlText w:val="%2."/>
+      <w:lvlJc w:val="left"/>
+      <w:pPr>
+        <w:tabs>
+          <w:tab w:val="num" w:pos="1440"/>
+        </w:tabs>
+        <w:ind w:left="1440" w:hanging="360"/>
+      </w:pPr>
+    </w:lvl>
+    <w:lvl w:ilvl="2" w:tentative="1">
+      <w:start w:val="1"/>
+      <w:numFmt w:val="decimal"/>
+      <w:lvlText w:val="%3."/>
+      <w:lvlJc w:val="left"/>
+      <w:pPr>
+        <w:tabs>
+          <w:tab w:val="num" w:pos="2160"/>
+        </w:tabs>
+        <w:ind w:left="2160" w:hanging="360"/>
+      </w:pPr>
+    </w:lvl>
+    <w:lvl w:ilvl="3" w:tentative="1">
+      <w:start w:val="1"/>
+      <w:numFmt w:val="decimal"/>
+      <w:lvlText w:val="%4."/>
+      <w:lvlJc w:val="left"/>
+      <w:pPr>
+        <w:tabs>
+          <w:tab w:val="num" w:pos="2880"/>
+        </w:tabs>
+        <w:ind w:left="2880" w:hanging="360"/>
+      </w:pPr>
+    </w:lvl>
+    <w:lvl w:ilvl="4" w:tentative="1">
+      <w:start w:val="1"/>
+      <w:numFmt w:val="decimal"/>
+      <w:lvlText w:val="%5."/>
+      <w:lvlJc w:val="left"/>
+      <w:pPr>
+        <w:tabs>
+          <w:tab w:val="num" w:pos="3600"/>
+        </w:tabs>
+        <w:ind w:left="3600" w:hanging="360"/>
+      </w:pPr>
+    </w:lvl>
+    <w:lvl w:ilvl="5" w:tentative="1">
+      <w:start w:val="1"/>
+      <w:numFmt w:val="decimal"/>
+      <w:lvlText w:val="%6."/>
+      <w:lvlJc w:val="left"/>
+      <w:pPr>
+        <w:tabs>
+          <w:tab w:val="num" w:pos="4320"/>
+        </w:tabs>
+        <w:ind w:left="4320" w:hanging="360"/>
+      </w:pPr>
+    </w:lvl>
+    <w:lvl w:ilvl="6" w:tentative="1">
+      <w:start w:val="1"/>
+      <w:numFmt w:val="decimal"/>
+      <w:lvlText w:val="%7."/>
+      <w:lvlJc w:val="left"/>
+      <w:pPr>
+        <w:tabs>
+          <w:tab w:val="num" w:pos="5040"/>
+        </w:tabs>
+        <w:ind w:left="5040" w:hanging="360"/>
+      </w:pPr>
+    </w:lvl>
+    <w:lvl w:ilvl="7" w:tentative="1">
+      <w:start w:val="1"/>
+      <w:numFmt w:val="decimal"/>
+      <w:lvlText w:val="%8."/>
+      <w:lvlJc w:val="left"/>
+      <w:pPr>
+        <w:tabs>
+          <w:tab w:val="num" w:pos="5760"/>
+        </w:tabs>
+        <w:ind w:left="5760" w:hanging="360"/>
+      </w:pPr>
+    </w:lvl>
+    <w:lvl w:ilvl="8" w:tentative="1">
+      <w:start w:val="1"/>
+      <w:numFmt w:val="decimal"/>
+      <w:lvlText w:val="%9."/>
+      <w:lvlJc w:val="left"/>
+      <w:pPr>
+        <w:tabs>
+          <w:tab w:val="num" w:pos="6480"/>
+        </w:tabs>
+        <w:ind w:left="6480" w:hanging="360"/>
+      </w:pPr>
+    </w:lvl>
+  </w:abstractNum>
+  <w:abstractNum w:abstractNumId="7" w15:restartNumberingAfterBreak="0">
     <w:nsid w:val="67625D7A"/>
     <w:multiLevelType w:val="hybridMultilevel"/>
     <w:tmpl w:val="1FDC9D4A"/>
@@ -908,7 +2819,7 @@
       <w:lvlText w:val="%1)"/>
       <w:lvlJc w:val="left"/>
       <w:pPr>
-        <w:ind w:left="1340" w:hanging="360"/>
+        <w:ind w:left="1211" w:hanging="360"/>
       </w:pPr>
       <w:rPr>
         <w:rFonts w:hint="default"/>
@@ -987,7 +2898,300 @@
       </w:pPr>
     </w:lvl>
   </w:abstractNum>
-  <w:abstractNum w:abstractNumId="4" w15:restartNumberingAfterBreak="0">
+  <w:abstractNum w:abstractNumId="8" w15:restartNumberingAfterBreak="0">
+    <w:nsid w:val="67EA58E8"/>
+    <w:multiLevelType w:val="hybridMultilevel"/>
+    <w:tmpl w:val="1FDC9D4A"/>
+    <w:lvl w:ilvl="0" w:tplc="FFFFFFFF">
+      <w:start w:val="1"/>
+      <w:numFmt w:val="lowerLetter"/>
+      <w:lvlText w:val="%1)"/>
+      <w:lvlJc w:val="left"/>
+      <w:pPr>
+        <w:ind w:left="1211" w:hanging="360"/>
+      </w:pPr>
+      <w:rPr>
+        <w:rFonts w:hint="default"/>
+      </w:rPr>
+    </w:lvl>
+    <w:lvl w:ilvl="1" w:tplc="FFFFFFFF" w:tentative="1">
+      <w:start w:val="1"/>
+      <w:numFmt w:val="lowerLetter"/>
+      <w:lvlText w:val="%2."/>
+      <w:lvlJc w:val="left"/>
+      <w:pPr>
+        <w:ind w:left="2060" w:hanging="360"/>
+      </w:pPr>
+    </w:lvl>
+    <w:lvl w:ilvl="2" w:tplc="FFFFFFFF" w:tentative="1">
+      <w:start w:val="1"/>
+      <w:numFmt w:val="lowerRoman"/>
+      <w:lvlText w:val="%3."/>
+      <w:lvlJc w:val="right"/>
+      <w:pPr>
+        <w:ind w:left="2780" w:hanging="180"/>
+      </w:pPr>
+    </w:lvl>
+    <w:lvl w:ilvl="3" w:tplc="FFFFFFFF" w:tentative="1">
+      <w:start w:val="1"/>
+      <w:numFmt w:val="decimal"/>
+      <w:lvlText w:val="%4."/>
+      <w:lvlJc w:val="left"/>
+      <w:pPr>
+        <w:ind w:left="3500" w:hanging="360"/>
+      </w:pPr>
+    </w:lvl>
+    <w:lvl w:ilvl="4" w:tplc="FFFFFFFF" w:tentative="1">
+      <w:start w:val="1"/>
+      <w:numFmt w:val="lowerLetter"/>
+      <w:lvlText w:val="%5."/>
+      <w:lvlJc w:val="left"/>
+      <w:pPr>
+        <w:ind w:left="4220" w:hanging="360"/>
+      </w:pPr>
+    </w:lvl>
+    <w:lvl w:ilvl="5" w:tplc="FFFFFFFF" w:tentative="1">
+      <w:start w:val="1"/>
+      <w:numFmt w:val="lowerRoman"/>
+      <w:lvlText w:val="%6."/>
+      <w:lvlJc w:val="right"/>
+      <w:pPr>
+        <w:ind w:left="4940" w:hanging="180"/>
+      </w:pPr>
+    </w:lvl>
+    <w:lvl w:ilvl="6" w:tplc="FFFFFFFF" w:tentative="1">
+      <w:start w:val="1"/>
+      <w:numFmt w:val="decimal"/>
+      <w:lvlText w:val="%7."/>
+      <w:lvlJc w:val="left"/>
+      <w:pPr>
+        <w:ind w:left="5660" w:hanging="360"/>
+      </w:pPr>
+    </w:lvl>
+    <w:lvl w:ilvl="7" w:tplc="FFFFFFFF" w:tentative="1">
+      <w:start w:val="1"/>
+      <w:numFmt w:val="lowerLetter"/>
+      <w:lvlText w:val="%8."/>
+      <w:lvlJc w:val="left"/>
+      <w:pPr>
+        <w:ind w:left="6380" w:hanging="360"/>
+      </w:pPr>
+    </w:lvl>
+    <w:lvl w:ilvl="8" w:tplc="FFFFFFFF" w:tentative="1">
+      <w:start w:val="1"/>
+      <w:numFmt w:val="lowerRoman"/>
+      <w:lvlText w:val="%9."/>
+      <w:lvlJc w:val="right"/>
+      <w:pPr>
+        <w:ind w:left="7100" w:hanging="180"/>
+      </w:pPr>
+    </w:lvl>
+  </w:abstractNum>
+  <w:abstractNum w:abstractNumId="9" w15:restartNumberingAfterBreak="0">
+    <w:nsid w:val="77F70280"/>
+    <w:multiLevelType w:val="hybridMultilevel"/>
+    <w:tmpl w:val="35C29A86"/>
+    <w:lvl w:ilvl="0" w:tplc="76CAAD62">
+      <w:start w:val="6"/>
+      <w:numFmt w:val="upperLetter"/>
+      <w:lvlText w:val="%1)"/>
+      <w:lvlJc w:val="left"/>
+      <w:pPr>
+        <w:ind w:left="1340" w:hanging="360"/>
+      </w:pPr>
+      <w:rPr>
+        <w:rFonts w:asciiTheme="minorHAnsi" w:hAnsiTheme="minorHAnsi" w:cstheme="minorHAnsi" w:hint="default"/>
+        <w:b/>
+        <w:sz w:val="24"/>
+      </w:rPr>
+    </w:lvl>
+    <w:lvl w:ilvl="1" w:tplc="40090019" w:tentative="1">
+      <w:start w:val="1"/>
+      <w:numFmt w:val="lowerLetter"/>
+      <w:lvlText w:val="%2."/>
+      <w:lvlJc w:val="left"/>
+      <w:pPr>
+        <w:ind w:left="2060" w:hanging="360"/>
+      </w:pPr>
+    </w:lvl>
+    <w:lvl w:ilvl="2" w:tplc="4009001B" w:tentative="1">
+      <w:start w:val="1"/>
+      <w:numFmt w:val="lowerRoman"/>
+      <w:lvlText w:val="%3."/>
+      <w:lvlJc w:val="right"/>
+      <w:pPr>
+        <w:ind w:left="2780" w:hanging="180"/>
+      </w:pPr>
+    </w:lvl>
+    <w:lvl w:ilvl="3" w:tplc="4009000F" w:tentative="1">
+      <w:start w:val="1"/>
+      <w:numFmt w:val="decimal"/>
+      <w:lvlText w:val="%4."/>
+      <w:lvlJc w:val="left"/>
+      <w:pPr>
+        <w:ind w:left="3500" w:hanging="360"/>
+      </w:pPr>
+    </w:lvl>
+    <w:lvl w:ilvl="4" w:tplc="40090019" w:tentative="1">
+      <w:start w:val="1"/>
+      <w:numFmt w:val="lowerLetter"/>
+      <w:lvlText w:val="%5."/>
+      <w:lvlJc w:val="left"/>
+      <w:pPr>
+        <w:ind w:left="4220" w:hanging="360"/>
+      </w:pPr>
+    </w:lvl>
+    <w:lvl w:ilvl="5" w:tplc="4009001B" w:tentative="1">
+      <w:start w:val="1"/>
+      <w:numFmt w:val="lowerRoman"/>
+      <w:lvlText w:val="%6."/>
+      <w:lvlJc w:val="right"/>
+      <w:pPr>
+        <w:ind w:left="4940" w:hanging="180"/>
+      </w:pPr>
+    </w:lvl>
+    <w:lvl w:ilvl="6" w:tplc="4009000F" w:tentative="1">
+      <w:start w:val="1"/>
+      <w:numFmt w:val="decimal"/>
+      <w:lvlText w:val="%7."/>
+      <w:lvlJc w:val="left"/>
+      <w:pPr>
+        <w:ind w:left="5660" w:hanging="360"/>
+      </w:pPr>
+    </w:lvl>
+    <w:lvl w:ilvl="7" w:tplc="40090019" w:tentative="1">
+      <w:start w:val="1"/>
+      <w:numFmt w:val="lowerLetter"/>
+      <w:lvlText w:val="%8."/>
+      <w:lvlJc w:val="left"/>
+      <w:pPr>
+        <w:ind w:left="6380" w:hanging="360"/>
+      </w:pPr>
+    </w:lvl>
+    <w:lvl w:ilvl="8" w:tplc="4009001B" w:tentative="1">
+      <w:start w:val="1"/>
+      <w:numFmt w:val="lowerRoman"/>
+      <w:lvlText w:val="%9."/>
+      <w:lvlJc w:val="right"/>
+      <w:pPr>
+        <w:ind w:left="7100" w:hanging="180"/>
+      </w:pPr>
+    </w:lvl>
+  </w:abstractNum>
+  <w:abstractNum w:abstractNumId="10" w15:restartNumberingAfterBreak="0">
+    <w:nsid w:val="7C883C3B"/>
+    <w:multiLevelType w:val="multilevel"/>
+    <w:tmpl w:val="ED5EEAF0"/>
+    <w:lvl w:ilvl="0">
+      <w:start w:val="1"/>
+      <w:numFmt w:val="decimal"/>
+      <w:lvlText w:val="%1."/>
+      <w:lvlJc w:val="left"/>
+      <w:pPr>
+        <w:tabs>
+          <w:tab w:val="num" w:pos="720"/>
+        </w:tabs>
+        <w:ind w:left="720" w:hanging="360"/>
+      </w:pPr>
+    </w:lvl>
+    <w:lvl w:ilvl="1" w:tentative="1">
+      <w:start w:val="1"/>
+      <w:numFmt w:val="decimal"/>
+      <w:lvlText w:val="%2."/>
+      <w:lvlJc w:val="left"/>
+      <w:pPr>
+        <w:tabs>
+          <w:tab w:val="num" w:pos="1440"/>
+        </w:tabs>
+        <w:ind w:left="1440" w:hanging="360"/>
+      </w:pPr>
+    </w:lvl>
+    <w:lvl w:ilvl="2" w:tentative="1">
+      <w:start w:val="1"/>
+      <w:numFmt w:val="decimal"/>
+      <w:lvlText w:val="%3."/>
+      <w:lvlJc w:val="left"/>
+      <w:pPr>
+        <w:tabs>
+          <w:tab w:val="num" w:pos="2160"/>
+        </w:tabs>
+        <w:ind w:left="2160" w:hanging="360"/>
+      </w:pPr>
+    </w:lvl>
+    <w:lvl w:ilvl="3" w:tentative="1">
+      <w:start w:val="1"/>
+      <w:numFmt w:val="decimal"/>
+      <w:lvlText w:val="%4."/>
+      <w:lvlJc w:val="left"/>
+      <w:pPr>
+        <w:tabs>
+          <w:tab w:val="num" w:pos="2880"/>
+        </w:tabs>
+        <w:ind w:left="2880" w:hanging="360"/>
+      </w:pPr>
+    </w:lvl>
+    <w:lvl w:ilvl="4" w:tentative="1">
+      <w:start w:val="1"/>
+      <w:numFmt w:val="decimal"/>
+      <w:lvlText w:val="%5."/>
+      <w:lvlJc w:val="left"/>
+      <w:pPr>
+        <w:tabs>
+          <w:tab w:val="num" w:pos="3600"/>
+        </w:tabs>
+        <w:ind w:left="3600" w:hanging="360"/>
+      </w:pPr>
+    </w:lvl>
+    <w:lvl w:ilvl="5" w:tentative="1">
+      <w:start w:val="1"/>
+      <w:numFmt w:val="decimal"/>
+      <w:lvlText w:val="%6."/>
+      <w:lvlJc w:val="left"/>
+      <w:pPr>
+        <w:tabs>
+          <w:tab w:val="num" w:pos="4320"/>
+        </w:tabs>
+        <w:ind w:left="4320" w:hanging="360"/>
+      </w:pPr>
+    </w:lvl>
+    <w:lvl w:ilvl="6" w:tentative="1">
+      <w:start w:val="1"/>
+      <w:numFmt w:val="decimal"/>
+      <w:lvlText w:val="%7."/>
+      <w:lvlJc w:val="left"/>
+      <w:pPr>
+        <w:tabs>
+          <w:tab w:val="num" w:pos="5040"/>
+        </w:tabs>
+        <w:ind w:left="5040" w:hanging="360"/>
+      </w:pPr>
+    </w:lvl>
+    <w:lvl w:ilvl="7" w:tentative="1">
+      <w:start w:val="1"/>
+      <w:numFmt w:val="decimal"/>
+      <w:lvlText w:val="%8."/>
+      <w:lvlJc w:val="left"/>
+      <w:pPr>
+        <w:tabs>
+          <w:tab w:val="num" w:pos="5760"/>
+        </w:tabs>
+        <w:ind w:left="5760" w:hanging="360"/>
+      </w:pPr>
+    </w:lvl>
+    <w:lvl w:ilvl="8" w:tentative="1">
+      <w:start w:val="1"/>
+      <w:numFmt w:val="decimal"/>
+      <w:lvlText w:val="%9."/>
+      <w:lvlJc w:val="left"/>
+      <w:pPr>
+        <w:tabs>
+          <w:tab w:val="num" w:pos="6480"/>
+        </w:tabs>
+        <w:ind w:left="6480" w:hanging="360"/>
+      </w:pPr>
+    </w:lvl>
+  </w:abstractNum>
+  <w:abstractNum w:abstractNumId="11" w15:restartNumberingAfterBreak="0">
     <w:nsid w:val="7E81001F"/>
     <w:multiLevelType w:val="multilevel"/>
     <w:tmpl w:val="CD2A832E"/>
@@ -1100,7 +3304,7 @@
       </w:pPr>
     </w:lvl>
   </w:abstractNum>
-  <w:abstractNum w:abstractNumId="5" w15:restartNumberingAfterBreak="0">
+  <w:abstractNum w:abstractNumId="12" w15:restartNumberingAfterBreak="0">
     <w:nsid w:val="7F900D56"/>
     <w:multiLevelType w:val="multilevel"/>
     <w:tmpl w:val="A6D018E4"/>
@@ -1214,12 +3418,22 @@
     </w:lvl>
   </w:abstractNum>
   <w:num w:numId="1" w16cid:durableId="1278485340">
-    <w:abstractNumId w:val="0"/>
+    <w:abstractNumId w:val="2"/>
   </w:num>
   <w:num w:numId="2" w16cid:durableId="1040478533">
-    <w:abstractNumId w:val="3"/>
+    <w:abstractNumId w:val="7"/>
   </w:num>
   <w:num w:numId="3" w16cid:durableId="1369837532">
+    <w:abstractNumId w:val="11"/>
+    <w:lvlOverride w:ilvl="0">
+      <w:lvl w:ilvl="0">
+        <w:numFmt w:val="lowerLetter"/>
+        <w:lvlText w:val="%1."/>
+        <w:lvlJc w:val="left"/>
+      </w:lvl>
+    </w:lvlOverride>
+  </w:num>
+  <w:num w:numId="4" w16cid:durableId="440221417">
     <w:abstractNumId w:val="4"/>
     <w:lvlOverride w:ilvl="0">
       <w:lvl w:ilvl="0">
@@ -1229,7 +3443,60 @@
       </w:lvl>
     </w:lvlOverride>
   </w:num>
-  <w:num w:numId="4" w16cid:durableId="440221417">
+  <w:num w:numId="5" w16cid:durableId="45615636">
+    <w:abstractNumId w:val="12"/>
+    <w:lvlOverride w:ilvl="0">
+      <w:lvl w:ilvl="0">
+        <w:numFmt w:val="lowerLetter"/>
+        <w:lvlText w:val="%1."/>
+        <w:lvlJc w:val="left"/>
+      </w:lvl>
+    </w:lvlOverride>
+  </w:num>
+  <w:num w:numId="6" w16cid:durableId="735081421">
+    <w:abstractNumId w:val="5"/>
+    <w:lvlOverride w:ilvl="0">
+      <w:lvl w:ilvl="0">
+        <w:numFmt w:val="lowerLetter"/>
+        <w:lvlText w:val="%1."/>
+        <w:lvlJc w:val="left"/>
+      </w:lvl>
+    </w:lvlOverride>
+  </w:num>
+  <w:num w:numId="7" w16cid:durableId="955914572">
+    <w:abstractNumId w:val="10"/>
+    <w:lvlOverride w:ilvl="0">
+      <w:lvl w:ilvl="0">
+        <w:numFmt w:val="lowerLetter"/>
+        <w:lvlText w:val="%1."/>
+        <w:lvlJc w:val="left"/>
+      </w:lvl>
+    </w:lvlOverride>
+  </w:num>
+  <w:num w:numId="8" w16cid:durableId="108208011">
+    <w:abstractNumId w:val="3"/>
+    <w:lvlOverride w:ilvl="0">
+      <w:lvl w:ilvl="0">
+        <w:numFmt w:val="lowerLetter"/>
+        <w:lvlText w:val="%1."/>
+        <w:lvlJc w:val="left"/>
+      </w:lvl>
+    </w:lvlOverride>
+  </w:num>
+  <w:num w:numId="9" w16cid:durableId="453913126">
+    <w:abstractNumId w:val="9"/>
+  </w:num>
+  <w:num w:numId="10" w16cid:durableId="101072811">
+    <w:abstractNumId w:val="6"/>
+    <w:lvlOverride w:ilvl="0">
+      <w:lvl w:ilvl="0">
+        <w:numFmt w:val="lowerLetter"/>
+        <w:lvlText w:val="%1."/>
+        <w:lvlJc w:val="left"/>
+      </w:lvl>
+    </w:lvlOverride>
+  </w:num>
+  <w:num w:numId="11" w16cid:durableId="457258574">
     <w:abstractNumId w:val="1"/>
     <w:lvlOverride w:ilvl="0">
       <w:lvl w:ilvl="0">
@@ -1239,25 +3506,11 @@
       </w:lvl>
     </w:lvlOverride>
   </w:num>
-  <w:num w:numId="5" w16cid:durableId="45615636">
-    <w:abstractNumId w:val="5"/>
-    <w:lvlOverride w:ilvl="0">
-      <w:lvl w:ilvl="0">
-        <w:numFmt w:val="lowerLetter"/>
-        <w:lvlText w:val="%1."/>
-        <w:lvlJc w:val="left"/>
-      </w:lvl>
-    </w:lvlOverride>
+  <w:num w:numId="12" w16cid:durableId="370880837">
+    <w:abstractNumId w:val="0"/>
   </w:num>
-  <w:num w:numId="6" w16cid:durableId="735081421">
-    <w:abstractNumId w:val="2"/>
-    <w:lvlOverride w:ilvl="0">
-      <w:lvl w:ilvl="0">
-        <w:numFmt w:val="lowerLetter"/>
-        <w:lvlText w:val="%1."/>
-        <w:lvlJc w:val="left"/>
-      </w:lvl>
-    </w:lvlOverride>
+  <w:num w:numId="13" w16cid:durableId="306277281">
+    <w:abstractNumId w:val="8"/>
   </w:num>
 </w:numbering>
 </file>
@@ -1658,6 +3911,7 @@
   <w:style w:type="paragraph" w:default="1" w:styleId="Normal">
     <w:name w:val="Normal"/>
     <w:qFormat/>
+    <w:rsid w:val="00B10AC1"/>
   </w:style>
   <w:style w:type="character" w:default="1" w:styleId="DefaultParagraphFont">
     <w:name w:val="Default Paragraph Font"/>

</xml_diff>